<commit_message>
update user stories and design mockup
</commit_message>
<xml_diff>
--- a/Design Document — Fitness Tracker Web App.docx
+++ b/Design Document — Fitness Tracker Web App.docx
@@ -70,25 +70,7 @@
           <w:sz w:val="24"/>
           <w:szCs w:val="24"/>
         </w:rPr>
-        <w:t xml:space="preserve"> </w:t>
-      </w:r>
-      <w:proofErr w:type="spellStart"/>
-      <w:r>
-        <w:rPr>
-          <w:rFonts w:ascii="Times New Roman" w:hAnsi="Times New Roman" w:cs="Times New Roman"/>
-          <w:sz w:val="24"/>
-          <w:szCs w:val="24"/>
-        </w:rPr>
-        <w:t>FitTrack</w:t>
-      </w:r>
-      <w:proofErr w:type="spellEnd"/>
-      <w:r>
-        <w:rPr>
-          <w:rFonts w:ascii="Times New Roman" w:hAnsi="Times New Roman" w:cs="Times New Roman"/>
-          <w:sz w:val="24"/>
-          <w:szCs w:val="24"/>
-        </w:rPr>
-        <w:t xml:space="preserve"> – A Simple Fitness Tracking Web App</w:t>
+        <w:t xml:space="preserve"> FitTrack – A Simple Fitness Tracking Web App</w:t>
       </w:r>
     </w:p>
     <w:p>
@@ -120,55 +102,13 @@
           <w:szCs w:val="24"/>
         </w:rPr>
       </w:pPr>
-      <w:proofErr w:type="spellStart"/>
-      <w:r>
-        <w:rPr>
-          <w:rFonts w:ascii="Times New Roman" w:hAnsi="Times New Roman" w:cs="Times New Roman"/>
-          <w:sz w:val="24"/>
-          <w:szCs w:val="24"/>
-        </w:rPr>
-        <w:t>FitTrack</w:t>
-      </w:r>
-      <w:proofErr w:type="spellEnd"/>
-      <w:r>
-        <w:rPr>
-          <w:rFonts w:ascii="Times New Roman" w:hAnsi="Times New Roman" w:cs="Times New Roman"/>
-          <w:sz w:val="24"/>
-          <w:szCs w:val="24"/>
-        </w:rPr>
-        <w:t xml:space="preserve"> is a lightweight fitness recording web application that helps users log, review, and manage their workout history.</w:t>
-      </w:r>
-      <w:r>
-        <w:rPr>
-          <w:rFonts w:ascii="Times New Roman" w:hAnsi="Times New Roman" w:cs="Times New Roman"/>
-          <w:sz w:val="24"/>
-          <w:szCs w:val="24"/>
-        </w:rPr>
-        <w:t xml:space="preserve"> </w:t>
-      </w:r>
-      <w:r>
-        <w:rPr>
-          <w:rFonts w:ascii="Times New Roman" w:hAnsi="Times New Roman" w:cs="Times New Roman"/>
-          <w:sz w:val="24"/>
-          <w:szCs w:val="24"/>
-        </w:rPr>
-        <w:t>The system allows users to register and store personal fitness records including sport type, duration, date, and description.</w:t>
-      </w:r>
-      <w:r>
-        <w:rPr>
-          <w:rFonts w:ascii="Times New Roman" w:hAnsi="Times New Roman" w:cs="Times New Roman"/>
-          <w:sz w:val="24"/>
-          <w:szCs w:val="24"/>
-        </w:rPr>
-        <w:t xml:space="preserve"> </w:t>
-      </w:r>
-      <w:r>
-        <w:rPr>
-          <w:rFonts w:ascii="Times New Roman" w:hAnsi="Times New Roman" w:cs="Times New Roman"/>
-          <w:sz w:val="24"/>
-          <w:szCs w:val="24"/>
-        </w:rPr>
-        <w:t>The backend is implemented using Node.js + Express + MongoDB, while the frontend uses HTML5, CSS, and Vanilla JavaScript for client-side rendering.</w:t>
+      <w:r>
+        <w:rPr>
+          <w:rFonts w:ascii="Times New Roman" w:hAnsi="Times New Roman" w:cs="Times New Roman"/>
+          <w:sz w:val="24"/>
+          <w:szCs w:val="24"/>
+        </w:rPr>
+        <w:t>FitTrack is a lightweight fitness recording web application that helps users log, review, and manage their workout history. The system allows users to register and store personal fitness records including sport type, duration, date, and description. The backend is implemented using Node.js + Express + MongoDB, while the frontend uses HTML5, CSS, and Vanilla JavaScript for client-side rendering.</w:t>
       </w:r>
     </w:p>
     <w:p>
@@ -238,7 +178,7 @@
     <w:p>
       <w:pPr>
         <w:rPr>
-          <w:rFonts w:ascii="Times New Roman" w:hAnsi="Times New Roman" w:cs="Times New Roman" w:hint="eastAsia"/>
+          <w:rFonts w:ascii="Times New Roman" w:hAnsi="Times New Roman" w:cs="Times New Roman"/>
           <w:sz w:val="24"/>
           <w:szCs w:val="24"/>
         </w:rPr>
@@ -261,57 +201,37 @@
           <w:szCs w:val="24"/>
         </w:rPr>
       </w:pPr>
-      <w:proofErr w:type="spellStart"/>
-      <w:r>
-        <w:rPr>
-          <w:rFonts w:ascii="Times New Roman" w:hAnsi="Times New Roman" w:cs="Times New Roman"/>
-          <w:sz w:val="24"/>
-          <w:szCs w:val="24"/>
-        </w:rPr>
-        <w:t>fitness_register_db</w:t>
-      </w:r>
-      <w:proofErr w:type="spellEnd"/>
-      <w:r>
-        <w:rPr>
-          <w:rFonts w:ascii="Times New Roman" w:hAnsi="Times New Roman" w:cs="Times New Roman"/>
-          <w:sz w:val="24"/>
-          <w:szCs w:val="24"/>
-        </w:rPr>
-        <w:t xml:space="preserve"> — stores user registration information</w:t>
+      <w:r>
+        <w:rPr>
+          <w:rFonts w:ascii="Times New Roman" w:hAnsi="Times New Roman" w:cs="Times New Roman"/>
+          <w:sz w:val="24"/>
+          <w:szCs w:val="24"/>
+        </w:rPr>
+        <w:t>fitness_register_db — stores user registration information</w:t>
       </w:r>
     </w:p>
     <w:p>
       <w:pPr>
         <w:ind w:firstLine="420"/>
         <w:rPr>
-          <w:rFonts w:ascii="Times New Roman" w:hAnsi="Times New Roman" w:cs="Times New Roman" w:hint="eastAsia"/>
-          <w:sz w:val="24"/>
-          <w:szCs w:val="24"/>
-        </w:rPr>
-      </w:pPr>
-      <w:proofErr w:type="spellStart"/>
-      <w:r>
-        <w:rPr>
-          <w:rFonts w:ascii="Times New Roman" w:hAnsi="Times New Roman" w:cs="Times New Roman"/>
-          <w:sz w:val="24"/>
-          <w:szCs w:val="24"/>
-        </w:rPr>
-        <w:t>fitness_recording_db</w:t>
-      </w:r>
-      <w:proofErr w:type="spellEnd"/>
-      <w:r>
-        <w:rPr>
-          <w:rFonts w:ascii="Times New Roman" w:hAnsi="Times New Roman" w:cs="Times New Roman"/>
-          <w:sz w:val="24"/>
-          <w:szCs w:val="24"/>
-        </w:rPr>
-        <w:t xml:space="preserve"> — stores workout logs</w:t>
-      </w:r>
-    </w:p>
-    <w:p>
-      <w:pPr>
-        <w:rPr>
-          <w:rFonts w:ascii="Times New Roman" w:hAnsi="Times New Roman" w:cs="Times New Roman" w:hint="eastAsia"/>
+          <w:rFonts w:ascii="Times New Roman" w:hAnsi="Times New Roman" w:cs="Times New Roman"/>
+          <w:sz w:val="24"/>
+          <w:szCs w:val="24"/>
+        </w:rPr>
+      </w:pPr>
+      <w:r>
+        <w:rPr>
+          <w:rFonts w:ascii="Times New Roman" w:hAnsi="Times New Roman" w:cs="Times New Roman"/>
+          <w:sz w:val="24"/>
+          <w:szCs w:val="24"/>
+        </w:rPr>
+        <w:t>fitness_recording_db — stores workout logs</w:t>
+      </w:r>
+    </w:p>
+    <w:p>
+      <w:pPr>
+        <w:rPr>
+          <w:rFonts w:ascii="Times New Roman" w:hAnsi="Times New Roman" w:cs="Times New Roman"/>
           <w:sz w:val="24"/>
           <w:szCs w:val="24"/>
         </w:rPr>
@@ -354,7 +274,7 @@
     <w:p>
       <w:pPr>
         <w:rPr>
-          <w:rFonts w:ascii="Times New Roman" w:hAnsi="Times New Roman" w:cs="Times New Roman" w:hint="eastAsia"/>
+          <w:rFonts w:ascii="Times New Roman" w:hAnsi="Times New Roman" w:cs="Times New Roman"/>
           <w:b/>
           <w:bCs/>
           <w:sz w:val="24"/>
@@ -376,7 +296,7 @@
       <w:pPr>
         <w:ind w:firstLine="420"/>
         <w:rPr>
-          <w:rFonts w:ascii="Times New Roman" w:hAnsi="Times New Roman" w:cs="Times New Roman" w:hint="eastAsia"/>
+          <w:rFonts w:ascii="Times New Roman" w:hAnsi="Times New Roman" w:cs="Times New Roman"/>
           <w:sz w:val="24"/>
           <w:szCs w:val="24"/>
         </w:rPr>
@@ -394,7 +314,7 @@
       <w:pPr>
         <w:ind w:firstLine="420"/>
         <w:rPr>
-          <w:rFonts w:ascii="Times New Roman" w:hAnsi="Times New Roman" w:cs="Times New Roman" w:hint="eastAsia"/>
+          <w:rFonts w:ascii="Times New Roman" w:hAnsi="Times New Roman" w:cs="Times New Roman"/>
           <w:sz w:val="24"/>
           <w:szCs w:val="24"/>
         </w:rPr>
@@ -412,7 +332,7 @@
       <w:pPr>
         <w:ind w:firstLine="420"/>
         <w:rPr>
-          <w:rFonts w:ascii="Times New Roman" w:hAnsi="Times New Roman" w:cs="Times New Roman" w:hint="eastAsia"/>
+          <w:rFonts w:ascii="Times New Roman" w:hAnsi="Times New Roman" w:cs="Times New Roman"/>
           <w:sz w:val="24"/>
           <w:szCs w:val="24"/>
         </w:rPr>
@@ -430,36 +350,18 @@
       <w:pPr>
         <w:ind w:firstLine="420"/>
         <w:rPr>
-          <w:rFonts w:ascii="Times New Roman" w:hAnsi="Times New Roman" w:cs="Times New Roman" w:hint="eastAsia"/>
-          <w:sz w:val="24"/>
-          <w:szCs w:val="24"/>
-        </w:rPr>
-      </w:pPr>
-      <w:r>
-        <w:rPr>
-          <w:rFonts w:ascii="Times New Roman" w:hAnsi="Times New Roman" w:cs="Times New Roman"/>
-          <w:sz w:val="24"/>
-          <w:szCs w:val="24"/>
-        </w:rPr>
-        <w:t xml:space="preserve">Tools: </w:t>
-      </w:r>
-      <w:proofErr w:type="spellStart"/>
-      <w:r>
-        <w:rPr>
-          <w:rFonts w:ascii="Times New Roman" w:hAnsi="Times New Roman" w:cs="Times New Roman"/>
-          <w:sz w:val="24"/>
-          <w:szCs w:val="24"/>
-        </w:rPr>
-        <w:t>ESLint</w:t>
-      </w:r>
-      <w:proofErr w:type="spellEnd"/>
-      <w:r>
-        <w:rPr>
-          <w:rFonts w:ascii="Times New Roman" w:hAnsi="Times New Roman" w:cs="Times New Roman"/>
-          <w:sz w:val="24"/>
-          <w:szCs w:val="24"/>
-        </w:rPr>
-        <w:t>, Prettier, Postman (for API testing)</w:t>
+          <w:rFonts w:ascii="Times New Roman" w:hAnsi="Times New Roman" w:cs="Times New Roman"/>
+          <w:sz w:val="24"/>
+          <w:szCs w:val="24"/>
+        </w:rPr>
+      </w:pPr>
+      <w:r>
+        <w:rPr>
+          <w:rFonts w:ascii="Times New Roman" w:hAnsi="Times New Roman" w:cs="Times New Roman"/>
+          <w:sz w:val="24"/>
+          <w:szCs w:val="24"/>
+        </w:rPr>
+        <w:t>Tools: ESLint, Prettier, Postman (for API testing)</w:t>
       </w:r>
     </w:p>
     <w:p>
@@ -611,25 +513,7 @@
           <w:sz w:val="24"/>
           <w:szCs w:val="24"/>
         </w:rPr>
-        <w:t xml:space="preserve">Motivation: Wants to keep track of </w:t>
-      </w:r>
-      <w:proofErr w:type="gramStart"/>
-      <w:r>
-        <w:rPr>
-          <w:rFonts w:ascii="Times New Roman" w:hAnsi="Times New Roman" w:cs="Times New Roman"/>
-          <w:sz w:val="24"/>
-          <w:szCs w:val="24"/>
-        </w:rPr>
-        <w:t>daily running</w:t>
-      </w:r>
-      <w:proofErr w:type="gramEnd"/>
-      <w:r>
-        <w:rPr>
-          <w:rFonts w:ascii="Times New Roman" w:hAnsi="Times New Roman" w:cs="Times New Roman"/>
-          <w:sz w:val="24"/>
-          <w:szCs w:val="24"/>
-        </w:rPr>
-        <w:t xml:space="preserve"> progress</w:t>
+        <w:t>Motivation: Wants to keep track of daily running progress</w:t>
       </w:r>
     </w:p>
     <w:p>
@@ -681,79 +565,33 @@
           <w:sz w:val="24"/>
           <w:szCs w:val="24"/>
         </w:rPr>
-        <w:t xml:space="preserve">Pain Points: </w:t>
-      </w:r>
-      <w:proofErr w:type="spellStart"/>
-      <w:r>
-        <w:rPr>
-          <w:rFonts w:ascii="Times New Roman" w:hAnsi="Times New Roman" w:cs="Times New Roman"/>
-          <w:sz w:val="24"/>
-          <w:szCs w:val="24"/>
-        </w:rPr>
-        <w:t>Doesn</w:t>
-      </w:r>
-      <w:proofErr w:type="spellEnd"/>
-      <w:proofErr w:type="gramStart"/>
-      <w:r>
-        <w:rPr>
-          <w:rFonts w:ascii="Times New Roman" w:hAnsi="Times New Roman" w:cs="Times New Roman"/>
-          <w:sz w:val="24"/>
-          <w:szCs w:val="24"/>
-        </w:rPr>
-        <w:t>’</w:t>
-      </w:r>
-      <w:proofErr w:type="gramEnd"/>
-      <w:r>
-        <w:rPr>
-          <w:rFonts w:ascii="Times New Roman" w:hAnsi="Times New Roman" w:cs="Times New Roman"/>
-          <w:sz w:val="24"/>
-          <w:szCs w:val="24"/>
-        </w:rPr>
-        <w:t>t want complicated apps or paid subscriptions</w:t>
-      </w:r>
-    </w:p>
-    <w:p>
-      <w:pPr>
-        <w:rPr>
-          <w:rFonts w:ascii="Times New Roman" w:hAnsi="Times New Roman" w:cs="Times New Roman"/>
-          <w:sz w:val="24"/>
-          <w:szCs w:val="24"/>
-        </w:rPr>
-      </w:pPr>
-    </w:p>
-    <w:p>
-      <w:pPr>
-        <w:rPr>
-          <w:rFonts w:ascii="Times New Roman" w:hAnsi="Times New Roman" w:cs="Times New Roman" w:hint="eastAsia"/>
-          <w:sz w:val="24"/>
-          <w:szCs w:val="24"/>
-        </w:rPr>
-      </w:pPr>
-      <w:r>
-        <w:rPr>
-          <w:rFonts w:ascii="Times New Roman" w:hAnsi="Times New Roman" w:cs="Times New Roman"/>
-          <w:sz w:val="24"/>
-          <w:szCs w:val="24"/>
-        </w:rPr>
-        <w:t xml:space="preserve">How </w:t>
-      </w:r>
-      <w:proofErr w:type="spellStart"/>
-      <w:r>
-        <w:rPr>
-          <w:rFonts w:ascii="Times New Roman" w:hAnsi="Times New Roman" w:cs="Times New Roman"/>
-          <w:sz w:val="24"/>
-          <w:szCs w:val="24"/>
-        </w:rPr>
-        <w:t>FitTrack</w:t>
-      </w:r>
-      <w:proofErr w:type="spellEnd"/>
-      <w:r>
-        <w:rPr>
-          <w:rFonts w:ascii="Times New Roman" w:hAnsi="Times New Roman" w:cs="Times New Roman"/>
-          <w:sz w:val="24"/>
-          <w:szCs w:val="24"/>
-        </w:rPr>
-        <w:t xml:space="preserve"> Helps: Provides a simple, no-login barrier to start recording activities quickly</w:t>
+        <w:t>Pain Points: Doesn’t want complicated apps or paid subscriptions</w:t>
+      </w:r>
+    </w:p>
+    <w:p>
+      <w:pPr>
+        <w:rPr>
+          <w:rFonts w:ascii="Times New Roman" w:hAnsi="Times New Roman" w:cs="Times New Roman"/>
+          <w:sz w:val="24"/>
+          <w:szCs w:val="24"/>
+        </w:rPr>
+      </w:pPr>
+    </w:p>
+    <w:p>
+      <w:pPr>
+        <w:rPr>
+          <w:rFonts w:ascii="Times New Roman" w:hAnsi="Times New Roman" w:cs="Times New Roman"/>
+          <w:sz w:val="24"/>
+          <w:szCs w:val="24"/>
+        </w:rPr>
+      </w:pPr>
+      <w:r>
+        <w:rPr>
+          <w:rFonts w:ascii="Times New Roman" w:hAnsi="Times New Roman" w:cs="Times New Roman"/>
+          <w:sz w:val="24"/>
+          <w:szCs w:val="24"/>
+        </w:rPr>
+        <w:t>How FitTrack Helps: Provides a simple, no-login barrier to start recording activities quickly</w:t>
       </w:r>
     </w:p>
     <w:p>
@@ -931,25 +769,7 @@
           <w:sz w:val="24"/>
           <w:szCs w:val="24"/>
         </w:rPr>
-        <w:t xml:space="preserve">How </w:t>
-      </w:r>
-      <w:proofErr w:type="spellStart"/>
-      <w:r>
-        <w:rPr>
-          <w:rFonts w:ascii="Times New Roman" w:hAnsi="Times New Roman" w:cs="Times New Roman"/>
-          <w:sz w:val="24"/>
-          <w:szCs w:val="24"/>
-        </w:rPr>
-        <w:t>FitTrack</w:t>
-      </w:r>
-      <w:proofErr w:type="spellEnd"/>
-      <w:r>
-        <w:rPr>
-          <w:rFonts w:ascii="Times New Roman" w:hAnsi="Times New Roman" w:cs="Times New Roman"/>
-          <w:sz w:val="24"/>
-          <w:szCs w:val="24"/>
-        </w:rPr>
-        <w:t xml:space="preserve"> Helps: Offers easy CRUD operations to manage all workout records and view them in one place</w:t>
+        <w:t>How FitTrack Helps: Offers easy CRUD operations to manage all workout records and view them in one place</w:t>
       </w:r>
     </w:p>
     <w:p>
@@ -1135,25 +955,7 @@
           <w:sz w:val="24"/>
           <w:szCs w:val="24"/>
         </w:rPr>
-        <w:t xml:space="preserve">How </w:t>
-      </w:r>
-      <w:proofErr w:type="spellStart"/>
-      <w:r>
-        <w:rPr>
-          <w:rFonts w:ascii="Times New Roman" w:hAnsi="Times New Roman" w:cs="Times New Roman"/>
-          <w:sz w:val="24"/>
-          <w:szCs w:val="24"/>
-        </w:rPr>
-        <w:t>FitTrack</w:t>
-      </w:r>
-      <w:proofErr w:type="spellEnd"/>
-      <w:r>
-        <w:rPr>
-          <w:rFonts w:ascii="Times New Roman" w:hAnsi="Times New Roman" w:cs="Times New Roman"/>
-          <w:sz w:val="24"/>
-          <w:szCs w:val="24"/>
-        </w:rPr>
-        <w:t xml:space="preserve"> Helps: Simple UI with step-by-step flow for adding new records and viewing past activities</w:t>
+        <w:t>How FitTrack Helps: Simple UI with step-by-step flow for adding new records and viewing past activities</w:t>
       </w:r>
     </w:p>
     <w:p>
@@ -1194,899 +996,353 @@
     <w:p>
       <w:pPr>
         <w:rPr>
-          <w:rFonts w:ascii="Times New Roman" w:hAnsi="Times New Roman" w:cs="Times New Roman"/>
-          <w:b/>
-          <w:bCs/>
-          <w:sz w:val="24"/>
-          <w:szCs w:val="24"/>
-        </w:rPr>
-      </w:pPr>
-      <w:r>
-        <w:rPr>
-          <w:rFonts w:ascii="Times New Roman" w:hAnsi="Times New Roman" w:cs="Times New Roman"/>
-          <w:b/>
-          <w:bCs/>
-          <w:sz w:val="24"/>
-          <w:szCs w:val="24"/>
-        </w:rPr>
-        <w:t>Story 1 – Register and Start Tracking</w:t>
-      </w:r>
-    </w:p>
-    <w:p>
-      <w:pPr>
-        <w:rPr>
-          <w:rFonts w:ascii="Times New Roman" w:hAnsi="Times New Roman" w:cs="Times New Roman"/>
-          <w:sz w:val="24"/>
-          <w:szCs w:val="24"/>
-        </w:rPr>
-      </w:pPr>
-    </w:p>
-    <w:p>
-      <w:pPr>
-        <w:rPr>
-          <w:rFonts w:ascii="Times New Roman" w:hAnsi="Times New Roman" w:cs="Times New Roman"/>
-          <w:sz w:val="24"/>
-          <w:szCs w:val="24"/>
-        </w:rPr>
-      </w:pPr>
-      <w:r>
-        <w:rPr>
-          <w:rFonts w:ascii="Times New Roman" w:hAnsi="Times New Roman" w:cs="Times New Roman"/>
-          <w:sz w:val="24"/>
-          <w:szCs w:val="24"/>
-        </w:rPr>
-        <w:t>“As a new user, I want to register my name, email, and password so that I can create my own profile and start recording my workouts.”</w:t>
-      </w:r>
-    </w:p>
-    <w:p>
-      <w:pPr>
-        <w:rPr>
-          <w:rFonts w:ascii="Times New Roman" w:hAnsi="Times New Roman" w:cs="Times New Roman"/>
-          <w:sz w:val="24"/>
-          <w:szCs w:val="24"/>
-        </w:rPr>
-      </w:pPr>
-    </w:p>
-    <w:p>
-      <w:pPr>
-        <w:rPr>
-          <w:rFonts w:ascii="Times New Roman" w:hAnsi="Times New Roman" w:cs="Times New Roman" w:hint="eastAsia"/>
-          <w:sz w:val="24"/>
-          <w:szCs w:val="24"/>
-        </w:rPr>
-      </w:pPr>
-      <w:r>
-        <w:rPr>
-          <w:rFonts w:ascii="Times New Roman" w:hAnsi="Times New Roman" w:cs="Times New Roman"/>
-          <w:sz w:val="24"/>
-          <w:szCs w:val="24"/>
-        </w:rPr>
-        <w:t>Acceptance Criteria:</w:t>
-      </w:r>
-    </w:p>
-    <w:p>
-      <w:pPr>
-        <w:ind w:firstLine="420"/>
-        <w:rPr>
-          <w:rFonts w:ascii="Times New Roman" w:hAnsi="Times New Roman" w:cs="Times New Roman" w:hint="eastAsia"/>
-          <w:sz w:val="24"/>
-          <w:szCs w:val="24"/>
-        </w:rPr>
-      </w:pPr>
-      <w:r>
-        <w:rPr>
-          <w:rFonts w:ascii="Times New Roman" w:hAnsi="Times New Roman" w:cs="Times New Roman"/>
-          <w:sz w:val="24"/>
-          <w:szCs w:val="24"/>
-        </w:rPr>
-        <w:t>Registration form collects name, email, password.</w:t>
-      </w:r>
-    </w:p>
-    <w:p>
-      <w:pPr>
-        <w:ind w:firstLine="420"/>
-        <w:rPr>
-          <w:rFonts w:ascii="Times New Roman" w:hAnsi="Times New Roman" w:cs="Times New Roman" w:hint="eastAsia"/>
-          <w:sz w:val="24"/>
-          <w:szCs w:val="24"/>
-        </w:rPr>
-      </w:pPr>
-      <w:r>
-        <w:rPr>
-          <w:rFonts w:ascii="Times New Roman" w:hAnsi="Times New Roman" w:cs="Times New Roman"/>
-          <w:sz w:val="24"/>
-          <w:szCs w:val="24"/>
-        </w:rPr>
-        <w:t xml:space="preserve">Data is stored in </w:t>
-      </w:r>
-      <w:proofErr w:type="spellStart"/>
-      <w:r>
-        <w:rPr>
-          <w:rFonts w:ascii="Times New Roman" w:hAnsi="Times New Roman" w:cs="Times New Roman"/>
-          <w:sz w:val="24"/>
-          <w:szCs w:val="24"/>
-        </w:rPr>
-        <w:t>fitness_register_</w:t>
-      </w:r>
-      <w:proofErr w:type="gramStart"/>
-      <w:r>
-        <w:rPr>
-          <w:rFonts w:ascii="Times New Roman" w:hAnsi="Times New Roman" w:cs="Times New Roman"/>
-          <w:sz w:val="24"/>
-          <w:szCs w:val="24"/>
-        </w:rPr>
-        <w:t>db.users</w:t>
-      </w:r>
-      <w:proofErr w:type="spellEnd"/>
-      <w:proofErr w:type="gramEnd"/>
-      <w:r>
-        <w:rPr>
-          <w:rFonts w:ascii="Times New Roman" w:hAnsi="Times New Roman" w:cs="Times New Roman"/>
-          <w:sz w:val="24"/>
-          <w:szCs w:val="24"/>
-        </w:rPr>
-        <w:t>.</w:t>
-      </w:r>
-    </w:p>
-    <w:p>
-      <w:pPr>
-        <w:ind w:firstLine="420"/>
-        <w:rPr>
-          <w:rFonts w:ascii="Times New Roman" w:hAnsi="Times New Roman" w:cs="Times New Roman"/>
-          <w:sz w:val="24"/>
-          <w:szCs w:val="24"/>
-        </w:rPr>
-      </w:pPr>
-      <w:r>
-        <w:rPr>
-          <w:rFonts w:ascii="Times New Roman" w:hAnsi="Times New Roman" w:cs="Times New Roman"/>
-          <w:sz w:val="24"/>
-          <w:szCs w:val="24"/>
-        </w:rPr>
-        <w:t>Prevents duplicate emails.</w:t>
-      </w:r>
-    </w:p>
-    <w:p>
-      <w:pPr>
-        <w:rPr>
-          <w:rFonts w:ascii="Times New Roman" w:hAnsi="Times New Roman" w:cs="Times New Roman"/>
-          <w:sz w:val="24"/>
-          <w:szCs w:val="24"/>
-        </w:rPr>
-      </w:pPr>
-    </w:p>
-    <w:p>
-      <w:pPr>
-        <w:rPr>
-          <w:rFonts w:ascii="Times New Roman" w:hAnsi="Times New Roman" w:cs="Times New Roman" w:hint="eastAsia"/>
-          <w:sz w:val="24"/>
-          <w:szCs w:val="24"/>
-        </w:rPr>
-      </w:pPr>
-    </w:p>
-    <w:p>
-      <w:pPr>
-        <w:rPr>
-          <w:rFonts w:ascii="Times New Roman" w:hAnsi="Times New Roman" w:cs="Times New Roman"/>
-          <w:b/>
-          <w:bCs/>
-          <w:sz w:val="24"/>
-          <w:szCs w:val="24"/>
-        </w:rPr>
-      </w:pPr>
-      <w:r>
-        <w:rPr>
-          <w:rFonts w:ascii="Times New Roman" w:hAnsi="Times New Roman" w:cs="Times New Roman"/>
-          <w:b/>
-          <w:bCs/>
+          <w:rFonts w:ascii="Times New Roman" w:hAnsi="Times New Roman" w:cs="Times New Roman" w:hint="eastAsia"/>
+          <w:sz w:val="24"/>
+          <w:szCs w:val="24"/>
+        </w:rPr>
+      </w:pPr>
+      <w:r>
+        <w:rPr>
+          <w:rFonts w:ascii="Times New Roman" w:hAnsi="Times New Roman" w:cs="Times New Roman" w:hint="eastAsia"/>
+          <w:sz w:val="24"/>
+          <w:szCs w:val="24"/>
+        </w:rPr>
+        <w:t>As a new user,</w:t>
+      </w:r>
+    </w:p>
+    <w:p>
+      <w:pPr>
+        <w:rPr>
+          <w:rFonts w:ascii="Times New Roman" w:hAnsi="Times New Roman" w:cs="Times New Roman" w:hint="eastAsia"/>
+          <w:sz w:val="24"/>
+          <w:szCs w:val="24"/>
+        </w:rPr>
+      </w:pPr>
+      <w:r>
+        <w:rPr>
+          <w:rFonts w:ascii="Times New Roman" w:hAnsi="Times New Roman" w:cs="Times New Roman" w:hint="eastAsia"/>
+          <w:sz w:val="24"/>
+          <w:szCs w:val="24"/>
+        </w:rPr>
+        <w:t>I want to register and log in to an account,</w:t>
+      </w:r>
+    </w:p>
+    <w:p>
+      <w:pPr>
+        <w:rPr>
+          <w:rFonts w:ascii="Times New Roman" w:hAnsi="Times New Roman" w:cs="Times New Roman" w:hint="eastAsia"/>
+          <w:sz w:val="24"/>
+          <w:szCs w:val="24"/>
+        </w:rPr>
+      </w:pPr>
+      <w:r>
+        <w:rPr>
+          <w:rFonts w:ascii="Times New Roman" w:hAnsi="Times New Roman" w:cs="Times New Roman" w:hint="eastAsia"/>
+          <w:sz w:val="24"/>
+          <w:szCs w:val="24"/>
+        </w:rPr>
+        <w:t>so I can securely access my personalized fitness dashboard and stored workout records.</w:t>
+      </w:r>
+    </w:p>
+    <w:p>
+      <w:pPr>
+        <w:rPr>
+          <w:rFonts w:ascii="Times New Roman" w:hAnsi="Times New Roman" w:cs="Times New Roman" w:hint="eastAsia"/>
+          <w:sz w:val="24"/>
+          <w:szCs w:val="24"/>
+        </w:rPr>
+      </w:pPr>
+    </w:p>
+    <w:p>
+      <w:pPr>
+        <w:rPr>
+          <w:rFonts w:ascii="Times New Roman" w:hAnsi="Times New Roman" w:cs="Times New Roman" w:hint="eastAsia"/>
+          <w:sz w:val="24"/>
+          <w:szCs w:val="24"/>
+        </w:rPr>
+      </w:pPr>
+      <w:r>
+        <w:rPr>
+          <w:rFonts w:ascii="Times New Roman" w:hAnsi="Times New Roman" w:cs="Times New Roman" w:hint="eastAsia"/>
+          <w:sz w:val="24"/>
+          <w:szCs w:val="24"/>
+        </w:rPr>
+        <w:t>As a fitness enthusiast,</w:t>
+      </w:r>
+    </w:p>
+    <w:p>
+      <w:pPr>
+        <w:rPr>
+          <w:rFonts w:ascii="Times New Roman" w:hAnsi="Times New Roman" w:cs="Times New Roman" w:hint="eastAsia"/>
+          <w:sz w:val="24"/>
+          <w:szCs w:val="24"/>
+        </w:rPr>
+      </w:pPr>
+      <w:r>
+        <w:rPr>
+          <w:rFonts w:ascii="Times New Roman" w:hAnsi="Times New Roman" w:cs="Times New Roman" w:hint="eastAsia"/>
+          <w:sz w:val="24"/>
+          <w:szCs w:val="24"/>
+        </w:rPr>
+        <w:t>I want to view my past workout history and visual charts of my progress,</w:t>
+      </w:r>
+    </w:p>
+    <w:p>
+      <w:pPr>
+        <w:rPr>
+          <w:rFonts w:ascii="Times New Roman" w:hAnsi="Times New Roman" w:cs="Times New Roman" w:hint="eastAsia"/>
+          <w:sz w:val="24"/>
+          <w:szCs w:val="24"/>
+        </w:rPr>
+      </w:pPr>
+      <w:r>
+        <w:rPr>
+          <w:rFonts w:ascii="Times New Roman" w:hAnsi="Times New Roman" w:cs="Times New Roman" w:hint="eastAsia"/>
+          <w:sz w:val="24"/>
+          <w:szCs w:val="24"/>
+        </w:rPr>
+        <w:t>so I can analyze how my exercise habits are improving week by week.</w:t>
+      </w:r>
+    </w:p>
+    <w:p>
+      <w:pPr>
+        <w:rPr>
+          <w:rFonts w:ascii="Times New Roman" w:hAnsi="Times New Roman" w:cs="Times New Roman" w:hint="eastAsia"/>
+          <w:sz w:val="24"/>
+          <w:szCs w:val="24"/>
+        </w:rPr>
+      </w:pPr>
+    </w:p>
+    <w:p>
+      <w:pPr>
+        <w:rPr>
+          <w:rFonts w:ascii="Times New Roman" w:hAnsi="Times New Roman" w:cs="Times New Roman" w:hint="eastAsia"/>
+          <w:sz w:val="24"/>
+          <w:szCs w:val="24"/>
+        </w:rPr>
+      </w:pPr>
+      <w:r>
+        <w:rPr>
+          <w:rFonts w:ascii="Times New Roman" w:hAnsi="Times New Roman" w:cs="Times New Roman" w:hint="eastAsia"/>
+          <w:sz w:val="24"/>
+          <w:szCs w:val="24"/>
+        </w:rPr>
+        <w:t>As a goal-oriented user,</w:t>
+      </w:r>
+    </w:p>
+    <w:p>
+      <w:pPr>
+        <w:rPr>
+          <w:rFonts w:ascii="Times New Roman" w:hAnsi="Times New Roman" w:cs="Times New Roman" w:hint="eastAsia"/>
+          <w:sz w:val="24"/>
+          <w:szCs w:val="24"/>
+        </w:rPr>
+      </w:pPr>
+      <w:r>
+        <w:rPr>
+          <w:rFonts w:ascii="Times New Roman" w:hAnsi="Times New Roman" w:cs="Times New Roman" w:hint="eastAsia"/>
+          <w:sz w:val="24"/>
+          <w:szCs w:val="24"/>
+        </w:rPr>
+        <w:t>I want to set a target weight and preferred exercise intensity,</w:t>
+      </w:r>
+    </w:p>
+    <w:p>
+      <w:pPr>
+        <w:rPr>
+          <w:rFonts w:ascii="Times New Roman" w:hAnsi="Times New Roman" w:cs="Times New Roman" w:hint="eastAsia"/>
+          <w:sz w:val="24"/>
+          <w:szCs w:val="24"/>
+        </w:rPr>
+      </w:pPr>
+      <w:r>
+        <w:rPr>
+          <w:rFonts w:ascii="Times New Roman" w:hAnsi="Times New Roman" w:cs="Times New Roman" w:hint="eastAsia"/>
           <w:sz w:val="24"/>
           <w:szCs w:val="24"/>
         </w:rPr>
         <w:lastRenderedPageBreak/>
-        <w:t>Story 2 – Log a Workout</w:t>
-      </w:r>
-    </w:p>
-    <w:p>
-      <w:pPr>
-        <w:rPr>
-          <w:rFonts w:ascii="Times New Roman" w:hAnsi="Times New Roman" w:cs="Times New Roman"/>
-          <w:sz w:val="24"/>
-          <w:szCs w:val="24"/>
-        </w:rPr>
-      </w:pPr>
-    </w:p>
-    <w:p>
-      <w:pPr>
-        <w:rPr>
-          <w:rFonts w:ascii="Times New Roman" w:hAnsi="Times New Roman" w:cs="Times New Roman"/>
-          <w:sz w:val="24"/>
-          <w:szCs w:val="24"/>
-        </w:rPr>
-      </w:pPr>
-      <w:r>
-        <w:rPr>
-          <w:rFonts w:ascii="Times New Roman" w:hAnsi="Times New Roman" w:cs="Times New Roman"/>
-          <w:sz w:val="24"/>
-          <w:szCs w:val="24"/>
-        </w:rPr>
-        <w:t>“As a registered user, I want to log details of my exercise sessions, such as the sport type, duration, and date, so that I can track my progress over time.”</w:t>
-      </w:r>
-    </w:p>
-    <w:p>
-      <w:pPr>
-        <w:rPr>
-          <w:rFonts w:ascii="Times New Roman" w:hAnsi="Times New Roman" w:cs="Times New Roman"/>
-          <w:sz w:val="24"/>
-          <w:szCs w:val="24"/>
-        </w:rPr>
-      </w:pPr>
-    </w:p>
-    <w:p>
-      <w:pPr>
-        <w:rPr>
-          <w:rFonts w:ascii="Times New Roman" w:hAnsi="Times New Roman" w:cs="Times New Roman" w:hint="eastAsia"/>
-          <w:sz w:val="24"/>
-          <w:szCs w:val="24"/>
-        </w:rPr>
-      </w:pPr>
-      <w:r>
-        <w:rPr>
-          <w:rFonts w:ascii="Times New Roman" w:hAnsi="Times New Roman" w:cs="Times New Roman"/>
-          <w:sz w:val="24"/>
-          <w:szCs w:val="24"/>
-        </w:rPr>
-        <w:t>Acceptance Criteria:</w:t>
-      </w:r>
-    </w:p>
-    <w:p>
-      <w:pPr>
-        <w:ind w:firstLine="420"/>
-        <w:rPr>
-          <w:rFonts w:ascii="Times New Roman" w:hAnsi="Times New Roman" w:cs="Times New Roman" w:hint="eastAsia"/>
-          <w:sz w:val="24"/>
-          <w:szCs w:val="24"/>
-        </w:rPr>
-      </w:pPr>
-      <w:proofErr w:type="gramStart"/>
-      <w:r>
-        <w:rPr>
-          <w:rFonts w:ascii="Times New Roman" w:hAnsi="Times New Roman" w:cs="Times New Roman"/>
-          <w:sz w:val="24"/>
-          <w:szCs w:val="24"/>
-        </w:rPr>
-        <w:t>User</w:t>
-      </w:r>
-      <w:proofErr w:type="gramEnd"/>
-      <w:r>
-        <w:rPr>
-          <w:rFonts w:ascii="Times New Roman" w:hAnsi="Times New Roman" w:cs="Times New Roman"/>
-          <w:sz w:val="24"/>
-          <w:szCs w:val="24"/>
-        </w:rPr>
-        <w:t xml:space="preserve"> can submit a form with </w:t>
-      </w:r>
-      <w:proofErr w:type="spellStart"/>
-      <w:r>
-        <w:rPr>
-          <w:rFonts w:ascii="Times New Roman" w:hAnsi="Times New Roman" w:cs="Times New Roman"/>
-          <w:sz w:val="24"/>
-          <w:szCs w:val="24"/>
-        </w:rPr>
-        <w:t>workout</w:t>
-      </w:r>
-      <w:proofErr w:type="spellEnd"/>
-      <w:r>
-        <w:rPr>
-          <w:rFonts w:ascii="Times New Roman" w:hAnsi="Times New Roman" w:cs="Times New Roman"/>
-          <w:sz w:val="24"/>
-          <w:szCs w:val="24"/>
-        </w:rPr>
-        <w:t xml:space="preserve"> details.</w:t>
-      </w:r>
-    </w:p>
-    <w:p>
-      <w:pPr>
-        <w:ind w:firstLine="420"/>
-        <w:rPr>
-          <w:rFonts w:ascii="Times New Roman" w:hAnsi="Times New Roman" w:cs="Times New Roman" w:hint="eastAsia"/>
-          <w:sz w:val="24"/>
-          <w:szCs w:val="24"/>
-        </w:rPr>
-      </w:pPr>
-      <w:r>
-        <w:rPr>
-          <w:rFonts w:ascii="Times New Roman" w:hAnsi="Times New Roman" w:cs="Times New Roman"/>
-          <w:sz w:val="24"/>
-          <w:szCs w:val="24"/>
-        </w:rPr>
-        <w:t xml:space="preserve">Record saved in </w:t>
-      </w:r>
-      <w:proofErr w:type="spellStart"/>
-      <w:r>
-        <w:rPr>
-          <w:rFonts w:ascii="Times New Roman" w:hAnsi="Times New Roman" w:cs="Times New Roman"/>
-          <w:sz w:val="24"/>
-          <w:szCs w:val="24"/>
-        </w:rPr>
-        <w:t>fitness_recording_</w:t>
-      </w:r>
-      <w:proofErr w:type="gramStart"/>
-      <w:r>
-        <w:rPr>
-          <w:rFonts w:ascii="Times New Roman" w:hAnsi="Times New Roman" w:cs="Times New Roman"/>
-          <w:sz w:val="24"/>
-          <w:szCs w:val="24"/>
-        </w:rPr>
-        <w:t>db.fitness</w:t>
-      </w:r>
-      <w:proofErr w:type="gramEnd"/>
-      <w:r>
-        <w:rPr>
-          <w:rFonts w:ascii="Times New Roman" w:hAnsi="Times New Roman" w:cs="Times New Roman"/>
-          <w:sz w:val="24"/>
-          <w:szCs w:val="24"/>
-        </w:rPr>
-        <w:t>_records</w:t>
-      </w:r>
-      <w:proofErr w:type="spellEnd"/>
-      <w:r>
-        <w:rPr>
-          <w:rFonts w:ascii="Times New Roman" w:hAnsi="Times New Roman" w:cs="Times New Roman"/>
-          <w:sz w:val="24"/>
-          <w:szCs w:val="24"/>
-        </w:rPr>
-        <w:t>.</w:t>
-      </w:r>
-    </w:p>
-    <w:p>
-      <w:pPr>
-        <w:ind w:firstLine="420"/>
-        <w:rPr>
-          <w:rFonts w:ascii="Times New Roman" w:hAnsi="Times New Roman" w:cs="Times New Roman"/>
-          <w:sz w:val="24"/>
-          <w:szCs w:val="24"/>
-        </w:rPr>
-      </w:pPr>
-      <w:r>
-        <w:rPr>
-          <w:rFonts w:ascii="Times New Roman" w:hAnsi="Times New Roman" w:cs="Times New Roman"/>
-          <w:sz w:val="24"/>
-          <w:szCs w:val="24"/>
-        </w:rPr>
-        <w:t>Each record includes a reference to user ID (</w:t>
-      </w:r>
-      <w:proofErr w:type="spellStart"/>
-      <w:r>
-        <w:rPr>
-          <w:rFonts w:ascii="Times New Roman" w:hAnsi="Times New Roman" w:cs="Times New Roman"/>
-          <w:sz w:val="24"/>
-          <w:szCs w:val="24"/>
-        </w:rPr>
-        <w:t>Uid</w:t>
-      </w:r>
-      <w:proofErr w:type="spellEnd"/>
-      <w:r>
-        <w:rPr>
-          <w:rFonts w:ascii="Times New Roman" w:hAnsi="Times New Roman" w:cs="Times New Roman"/>
-          <w:sz w:val="24"/>
-          <w:szCs w:val="24"/>
-        </w:rPr>
-        <w:t>).</w:t>
-      </w:r>
-    </w:p>
-    <w:p>
-      <w:pPr>
-        <w:rPr>
-          <w:rFonts w:ascii="Times New Roman" w:hAnsi="Times New Roman" w:cs="Times New Roman"/>
-          <w:sz w:val="24"/>
-          <w:szCs w:val="24"/>
-        </w:rPr>
-      </w:pPr>
-    </w:p>
-    <w:p>
-      <w:pPr>
-        <w:rPr>
-          <w:rFonts w:ascii="Times New Roman" w:hAnsi="Times New Roman" w:cs="Times New Roman"/>
-          <w:b/>
-          <w:bCs/>
-          <w:sz w:val="24"/>
-          <w:szCs w:val="24"/>
-        </w:rPr>
-      </w:pPr>
-      <w:r>
-        <w:rPr>
-          <w:rFonts w:ascii="Times New Roman" w:hAnsi="Times New Roman" w:cs="Times New Roman"/>
-          <w:b/>
-          <w:bCs/>
-          <w:sz w:val="24"/>
-          <w:szCs w:val="24"/>
-        </w:rPr>
-        <w:t>Story 3 – View All My Workouts</w:t>
-      </w:r>
-    </w:p>
-    <w:p>
-      <w:pPr>
-        <w:rPr>
-          <w:rFonts w:ascii="Times New Roman" w:hAnsi="Times New Roman" w:cs="Times New Roman"/>
-          <w:sz w:val="24"/>
-          <w:szCs w:val="24"/>
-        </w:rPr>
-      </w:pPr>
-    </w:p>
-    <w:p>
-      <w:pPr>
-        <w:rPr>
-          <w:rFonts w:ascii="Times New Roman" w:hAnsi="Times New Roman" w:cs="Times New Roman"/>
-          <w:sz w:val="24"/>
-          <w:szCs w:val="24"/>
-        </w:rPr>
-      </w:pPr>
-      <w:r>
-        <w:rPr>
-          <w:rFonts w:ascii="Times New Roman" w:hAnsi="Times New Roman" w:cs="Times New Roman"/>
-          <w:sz w:val="24"/>
-          <w:szCs w:val="24"/>
-        </w:rPr>
-        <w:t>“As a user, I want to view all my past workout entries, so that I can review my exercise history.”</w:t>
-      </w:r>
-    </w:p>
-    <w:p>
-      <w:pPr>
-        <w:rPr>
-          <w:rFonts w:ascii="Times New Roman" w:hAnsi="Times New Roman" w:cs="Times New Roman"/>
-          <w:sz w:val="24"/>
-          <w:szCs w:val="24"/>
-        </w:rPr>
-      </w:pPr>
-    </w:p>
-    <w:p>
-      <w:pPr>
-        <w:rPr>
-          <w:rFonts w:ascii="Times New Roman" w:hAnsi="Times New Roman" w:cs="Times New Roman"/>
-          <w:sz w:val="24"/>
-          <w:szCs w:val="24"/>
-        </w:rPr>
-      </w:pPr>
-      <w:r>
-        <w:rPr>
-          <w:rFonts w:ascii="Times New Roman" w:hAnsi="Times New Roman" w:cs="Times New Roman"/>
-          <w:sz w:val="24"/>
-          <w:szCs w:val="24"/>
-        </w:rPr>
-        <w:t>Acceptance Criteria:</w:t>
-      </w:r>
-    </w:p>
-    <w:p>
-      <w:pPr>
-        <w:ind w:firstLine="420"/>
-        <w:rPr>
-          <w:rFonts w:ascii="Times New Roman" w:hAnsi="Times New Roman" w:cs="Times New Roman"/>
-          <w:sz w:val="24"/>
-          <w:szCs w:val="24"/>
-        </w:rPr>
-      </w:pPr>
-      <w:r>
-        <w:rPr>
-          <w:rFonts w:ascii="Times New Roman" w:hAnsi="Times New Roman" w:cs="Times New Roman"/>
-          <w:sz w:val="24"/>
-          <w:szCs w:val="24"/>
-        </w:rPr>
-        <w:t>Frontend fetches /</w:t>
-      </w:r>
-      <w:proofErr w:type="spellStart"/>
-      <w:r>
-        <w:rPr>
-          <w:rFonts w:ascii="Times New Roman" w:hAnsi="Times New Roman" w:cs="Times New Roman"/>
-          <w:sz w:val="24"/>
-          <w:szCs w:val="24"/>
-        </w:rPr>
-        <w:t>api</w:t>
-      </w:r>
-      <w:proofErr w:type="spellEnd"/>
-      <w:r>
-        <w:rPr>
-          <w:rFonts w:ascii="Times New Roman" w:hAnsi="Times New Roman" w:cs="Times New Roman"/>
-          <w:sz w:val="24"/>
-          <w:szCs w:val="24"/>
-        </w:rPr>
-        <w:t>/fitness</w:t>
-      </w:r>
-      <w:proofErr w:type="gramStart"/>
-      <w:r>
-        <w:rPr>
-          <w:rFonts w:ascii="Times New Roman" w:hAnsi="Times New Roman" w:cs="Times New Roman"/>
-          <w:sz w:val="24"/>
-          <w:szCs w:val="24"/>
-        </w:rPr>
-        <w:t>/:</w:t>
-      </w:r>
-      <w:proofErr w:type="spellStart"/>
-      <w:r>
-        <w:rPr>
-          <w:rFonts w:ascii="Times New Roman" w:hAnsi="Times New Roman" w:cs="Times New Roman"/>
-          <w:sz w:val="24"/>
-          <w:szCs w:val="24"/>
-        </w:rPr>
-        <w:t>uid</w:t>
-      </w:r>
-      <w:proofErr w:type="spellEnd"/>
-      <w:proofErr w:type="gramEnd"/>
-      <w:r>
-        <w:rPr>
-          <w:rFonts w:ascii="Times New Roman" w:hAnsi="Times New Roman" w:cs="Times New Roman"/>
-          <w:sz w:val="24"/>
-          <w:szCs w:val="24"/>
-        </w:rPr>
-        <w:t xml:space="preserve"> and displays a table of all workouts.</w:t>
-      </w:r>
-    </w:p>
-    <w:p>
-      <w:pPr>
-        <w:ind w:firstLine="420"/>
-        <w:rPr>
-          <w:rFonts w:ascii="Times New Roman" w:hAnsi="Times New Roman" w:cs="Times New Roman"/>
-          <w:sz w:val="24"/>
-          <w:szCs w:val="24"/>
-        </w:rPr>
-      </w:pPr>
-      <w:proofErr w:type="gramStart"/>
-      <w:r>
-        <w:rPr>
-          <w:rFonts w:ascii="Times New Roman" w:hAnsi="Times New Roman" w:cs="Times New Roman"/>
-          <w:sz w:val="24"/>
-          <w:szCs w:val="24"/>
-        </w:rPr>
-        <w:t>User</w:t>
-      </w:r>
-      <w:proofErr w:type="gramEnd"/>
-      <w:r>
-        <w:rPr>
-          <w:rFonts w:ascii="Times New Roman" w:hAnsi="Times New Roman" w:cs="Times New Roman"/>
-          <w:sz w:val="24"/>
-          <w:szCs w:val="24"/>
-        </w:rPr>
-        <w:t xml:space="preserve"> can see date, duration, and description.</w:t>
-      </w:r>
-    </w:p>
-    <w:p>
-      <w:pPr>
-        <w:rPr>
-          <w:rFonts w:ascii="Times New Roman" w:hAnsi="Times New Roman" w:cs="Times New Roman"/>
-          <w:sz w:val="24"/>
-          <w:szCs w:val="24"/>
-        </w:rPr>
-      </w:pPr>
-    </w:p>
-    <w:p>
-      <w:pPr>
-        <w:rPr>
-          <w:rFonts w:ascii="Times New Roman" w:hAnsi="Times New Roman" w:cs="Times New Roman"/>
-          <w:b/>
-          <w:bCs/>
-          <w:sz w:val="24"/>
-          <w:szCs w:val="24"/>
-        </w:rPr>
-      </w:pPr>
-      <w:r>
-        <w:rPr>
-          <w:rFonts w:ascii="Times New Roman" w:hAnsi="Times New Roman" w:cs="Times New Roman"/>
-          <w:b/>
-          <w:bCs/>
-          <w:sz w:val="24"/>
-          <w:szCs w:val="24"/>
-        </w:rPr>
-        <w:t>Story 4 – Edit a Workout</w:t>
-      </w:r>
-    </w:p>
-    <w:p>
-      <w:pPr>
-        <w:rPr>
-          <w:rFonts w:ascii="Times New Roman" w:hAnsi="Times New Roman" w:cs="Times New Roman"/>
-          <w:sz w:val="24"/>
-          <w:szCs w:val="24"/>
-        </w:rPr>
-      </w:pPr>
-    </w:p>
-    <w:p>
-      <w:pPr>
-        <w:rPr>
-          <w:rFonts w:ascii="Times New Roman" w:hAnsi="Times New Roman" w:cs="Times New Roman"/>
-          <w:sz w:val="24"/>
-          <w:szCs w:val="24"/>
-        </w:rPr>
-      </w:pPr>
-      <w:r>
-        <w:rPr>
-          <w:rFonts w:ascii="Times New Roman" w:hAnsi="Times New Roman" w:cs="Times New Roman"/>
-          <w:sz w:val="24"/>
-          <w:szCs w:val="24"/>
-        </w:rPr>
-        <w:t>“As a user, I want to update the details of a workout entry if I made a mistake, so that my fitness history stays accurate.”</w:t>
-      </w:r>
-    </w:p>
-    <w:p>
-      <w:pPr>
-        <w:rPr>
-          <w:rFonts w:ascii="Times New Roman" w:hAnsi="Times New Roman" w:cs="Times New Roman"/>
-          <w:sz w:val="24"/>
-          <w:szCs w:val="24"/>
-        </w:rPr>
-      </w:pPr>
-    </w:p>
-    <w:p>
-      <w:pPr>
-        <w:rPr>
-          <w:rFonts w:ascii="Times New Roman" w:hAnsi="Times New Roman" w:cs="Times New Roman"/>
-          <w:sz w:val="24"/>
-          <w:szCs w:val="24"/>
-        </w:rPr>
-      </w:pPr>
-      <w:r>
-        <w:rPr>
-          <w:rFonts w:ascii="Times New Roman" w:hAnsi="Times New Roman" w:cs="Times New Roman"/>
-          <w:sz w:val="24"/>
-          <w:szCs w:val="24"/>
-        </w:rPr>
-        <w:t>Acceptance Criteria:</w:t>
-      </w:r>
-    </w:p>
-    <w:p>
-      <w:pPr>
-        <w:ind w:firstLine="420"/>
-        <w:rPr>
-          <w:rFonts w:ascii="Times New Roman" w:hAnsi="Times New Roman" w:cs="Times New Roman"/>
-          <w:sz w:val="24"/>
-          <w:szCs w:val="24"/>
-        </w:rPr>
-      </w:pPr>
-      <w:r>
-        <w:rPr>
-          <w:rFonts w:ascii="Times New Roman" w:hAnsi="Times New Roman" w:cs="Times New Roman"/>
-          <w:sz w:val="24"/>
-          <w:szCs w:val="24"/>
-        </w:rPr>
-        <w:t>Frontend provides an Edit button for each record.</w:t>
-      </w:r>
-    </w:p>
-    <w:p>
-      <w:pPr>
-        <w:ind w:firstLine="420"/>
-        <w:rPr>
-          <w:rFonts w:ascii="Times New Roman" w:hAnsi="Times New Roman" w:cs="Times New Roman"/>
-          <w:sz w:val="24"/>
-          <w:szCs w:val="24"/>
-        </w:rPr>
-      </w:pPr>
-      <w:r>
-        <w:rPr>
-          <w:rFonts w:ascii="Times New Roman" w:hAnsi="Times New Roman" w:cs="Times New Roman"/>
-          <w:sz w:val="24"/>
-          <w:szCs w:val="24"/>
-        </w:rPr>
-        <w:t>PUT request to /</w:t>
-      </w:r>
-      <w:proofErr w:type="spellStart"/>
-      <w:r>
-        <w:rPr>
-          <w:rFonts w:ascii="Times New Roman" w:hAnsi="Times New Roman" w:cs="Times New Roman"/>
-          <w:sz w:val="24"/>
-          <w:szCs w:val="24"/>
-        </w:rPr>
-        <w:t>api</w:t>
-      </w:r>
-      <w:proofErr w:type="spellEnd"/>
-      <w:r>
-        <w:rPr>
-          <w:rFonts w:ascii="Times New Roman" w:hAnsi="Times New Roman" w:cs="Times New Roman"/>
-          <w:sz w:val="24"/>
-          <w:szCs w:val="24"/>
-        </w:rPr>
-        <w:t>/fitness/:id updates the data.</w:t>
-      </w:r>
-    </w:p>
-    <w:p>
-      <w:pPr>
-        <w:rPr>
-          <w:rFonts w:ascii="Times New Roman" w:hAnsi="Times New Roman" w:cs="Times New Roman"/>
-          <w:sz w:val="24"/>
-          <w:szCs w:val="24"/>
-        </w:rPr>
-      </w:pPr>
-    </w:p>
-    <w:p>
-      <w:pPr>
-        <w:rPr>
-          <w:rFonts w:ascii="Times New Roman" w:hAnsi="Times New Roman" w:cs="Times New Roman"/>
-          <w:b/>
-          <w:bCs/>
-          <w:sz w:val="24"/>
-          <w:szCs w:val="24"/>
-        </w:rPr>
-      </w:pPr>
-      <w:r>
-        <w:rPr>
-          <w:rFonts w:ascii="Times New Roman" w:hAnsi="Times New Roman" w:cs="Times New Roman"/>
-          <w:b/>
-          <w:bCs/>
-          <w:sz w:val="24"/>
-          <w:szCs w:val="24"/>
-        </w:rPr>
-        <w:t>Story 5 – Delete a Workout</w:t>
-      </w:r>
-    </w:p>
-    <w:p>
-      <w:pPr>
-        <w:rPr>
-          <w:rFonts w:ascii="Times New Roman" w:hAnsi="Times New Roman" w:cs="Times New Roman"/>
-          <w:sz w:val="24"/>
-          <w:szCs w:val="24"/>
-        </w:rPr>
-      </w:pPr>
-    </w:p>
-    <w:p>
-      <w:pPr>
-        <w:rPr>
-          <w:rFonts w:ascii="Times New Roman" w:hAnsi="Times New Roman" w:cs="Times New Roman"/>
-          <w:sz w:val="24"/>
-          <w:szCs w:val="24"/>
-        </w:rPr>
-      </w:pPr>
-      <w:r>
-        <w:rPr>
-          <w:rFonts w:ascii="Times New Roman" w:hAnsi="Times New Roman" w:cs="Times New Roman"/>
-          <w:sz w:val="24"/>
-          <w:szCs w:val="24"/>
-        </w:rPr>
-        <w:t>“As a user, I want to delete an outdated or incorrect workout entry, so that my list stays organized.”</w:t>
-      </w:r>
-    </w:p>
-    <w:p>
-      <w:pPr>
-        <w:rPr>
-          <w:rFonts w:ascii="Times New Roman" w:hAnsi="Times New Roman" w:cs="Times New Roman"/>
-          <w:sz w:val="24"/>
-          <w:szCs w:val="24"/>
-        </w:rPr>
-      </w:pPr>
-    </w:p>
-    <w:p>
-      <w:pPr>
-        <w:rPr>
-          <w:rFonts w:ascii="Times New Roman" w:hAnsi="Times New Roman" w:cs="Times New Roman"/>
-          <w:sz w:val="24"/>
-          <w:szCs w:val="24"/>
-        </w:rPr>
-      </w:pPr>
-      <w:r>
-        <w:rPr>
-          <w:rFonts w:ascii="Times New Roman" w:hAnsi="Times New Roman" w:cs="Times New Roman"/>
-          <w:sz w:val="24"/>
-          <w:szCs w:val="24"/>
-        </w:rPr>
-        <w:t>Acceptance Criteria:</w:t>
-      </w:r>
-    </w:p>
-    <w:p>
-      <w:pPr>
-        <w:ind w:firstLine="420"/>
-        <w:rPr>
-          <w:rFonts w:ascii="Times New Roman" w:hAnsi="Times New Roman" w:cs="Times New Roman"/>
-          <w:sz w:val="24"/>
-          <w:szCs w:val="24"/>
-        </w:rPr>
-      </w:pPr>
-      <w:r>
-        <w:rPr>
-          <w:rFonts w:ascii="Times New Roman" w:hAnsi="Times New Roman" w:cs="Times New Roman"/>
-          <w:sz w:val="24"/>
-          <w:szCs w:val="24"/>
-        </w:rPr>
-        <w:t>DELETE request to /</w:t>
-      </w:r>
-      <w:proofErr w:type="spellStart"/>
-      <w:r>
-        <w:rPr>
-          <w:rFonts w:ascii="Times New Roman" w:hAnsi="Times New Roman" w:cs="Times New Roman"/>
-          <w:sz w:val="24"/>
-          <w:szCs w:val="24"/>
-        </w:rPr>
-        <w:t>api</w:t>
-      </w:r>
-      <w:proofErr w:type="spellEnd"/>
-      <w:r>
-        <w:rPr>
-          <w:rFonts w:ascii="Times New Roman" w:hAnsi="Times New Roman" w:cs="Times New Roman"/>
-          <w:sz w:val="24"/>
-          <w:szCs w:val="24"/>
-        </w:rPr>
-        <w:t>/fitness/:id.</w:t>
-      </w:r>
-    </w:p>
-    <w:p>
-      <w:pPr>
-        <w:ind w:firstLine="420"/>
-        <w:rPr>
-          <w:rFonts w:ascii="Times New Roman" w:hAnsi="Times New Roman" w:cs="Times New Roman"/>
-          <w:sz w:val="24"/>
-          <w:szCs w:val="24"/>
-        </w:rPr>
-      </w:pPr>
-      <w:r>
-        <w:rPr>
-          <w:rFonts w:ascii="Times New Roman" w:hAnsi="Times New Roman" w:cs="Times New Roman"/>
-          <w:sz w:val="24"/>
-          <w:szCs w:val="24"/>
-        </w:rPr>
-        <w:t>UI updates to remove the deleted record.</w:t>
-      </w:r>
-    </w:p>
-    <w:p>
-      <w:pPr>
-        <w:rPr>
-          <w:rFonts w:ascii="Times New Roman" w:hAnsi="Times New Roman" w:cs="Times New Roman"/>
-          <w:sz w:val="24"/>
-          <w:szCs w:val="24"/>
-        </w:rPr>
-      </w:pPr>
-    </w:p>
-    <w:p>
-      <w:pPr>
-        <w:rPr>
-          <w:rFonts w:ascii="Times New Roman" w:hAnsi="Times New Roman" w:cs="Times New Roman"/>
-          <w:sz w:val="24"/>
-          <w:szCs w:val="24"/>
-        </w:rPr>
-      </w:pPr>
-    </w:p>
-    <w:p>
-      <w:pPr>
-        <w:rPr>
-          <w:rFonts w:ascii="Times New Roman" w:hAnsi="Times New Roman" w:cs="Times New Roman"/>
-          <w:sz w:val="24"/>
-          <w:szCs w:val="24"/>
-        </w:rPr>
-      </w:pPr>
-    </w:p>
-    <w:p>
-      <w:pPr>
-        <w:rPr>
-          <w:rFonts w:ascii="Times New Roman" w:hAnsi="Times New Roman" w:cs="Times New Roman"/>
-          <w:sz w:val="24"/>
-          <w:szCs w:val="24"/>
-        </w:rPr>
-      </w:pPr>
-    </w:p>
-    <w:p>
-      <w:pPr>
-        <w:rPr>
-          <w:rFonts w:ascii="Times New Roman" w:hAnsi="Times New Roman" w:cs="Times New Roman"/>
-          <w:sz w:val="24"/>
-          <w:szCs w:val="24"/>
-        </w:rPr>
-      </w:pPr>
-    </w:p>
-    <w:p>
-      <w:pPr>
-        <w:rPr>
-          <w:rFonts w:ascii="Times New Roman" w:hAnsi="Times New Roman" w:cs="Times New Roman"/>
-          <w:sz w:val="24"/>
-          <w:szCs w:val="24"/>
-        </w:rPr>
-      </w:pPr>
-    </w:p>
-    <w:p>
-      <w:pPr>
-        <w:rPr>
-          <w:rFonts w:ascii="Times New Roman" w:hAnsi="Times New Roman" w:cs="Times New Roman"/>
-          <w:sz w:val="24"/>
-          <w:szCs w:val="24"/>
-        </w:rPr>
-      </w:pPr>
-    </w:p>
-    <w:p>
-      <w:pPr>
-        <w:rPr>
-          <w:rFonts w:ascii="Times New Roman" w:hAnsi="Times New Roman" w:cs="Times New Roman" w:hint="eastAsia"/>
+        <w:t>so I can receive a customized 4-week training plan generated by the AI assistant.</w:t>
+      </w:r>
+    </w:p>
+    <w:p>
+      <w:pPr>
+        <w:rPr>
+          <w:rFonts w:ascii="Times New Roman" w:hAnsi="Times New Roman" w:cs="Times New Roman" w:hint="eastAsia"/>
+          <w:sz w:val="24"/>
+          <w:szCs w:val="24"/>
+        </w:rPr>
+      </w:pPr>
+    </w:p>
+    <w:p>
+      <w:pPr>
+        <w:rPr>
+          <w:rFonts w:ascii="Times New Roman" w:hAnsi="Times New Roman" w:cs="Times New Roman" w:hint="eastAsia"/>
+          <w:sz w:val="24"/>
+          <w:szCs w:val="24"/>
+        </w:rPr>
+      </w:pPr>
+      <w:r>
+        <w:rPr>
+          <w:rFonts w:ascii="Times New Roman" w:hAnsi="Times New Roman" w:cs="Times New Roman" w:hint="eastAsia"/>
+          <w:sz w:val="24"/>
+          <w:szCs w:val="24"/>
+        </w:rPr>
+        <w:t>As a busy professional,</w:t>
+      </w:r>
+    </w:p>
+    <w:p>
+      <w:pPr>
+        <w:rPr>
+          <w:rFonts w:ascii="Times New Roman" w:hAnsi="Times New Roman" w:cs="Times New Roman" w:hint="eastAsia"/>
+          <w:sz w:val="24"/>
+          <w:szCs w:val="24"/>
+        </w:rPr>
+      </w:pPr>
+      <w:r>
+        <w:rPr>
+          <w:rFonts w:ascii="Times New Roman" w:hAnsi="Times New Roman" w:cs="Times New Roman" w:hint="eastAsia"/>
+          <w:sz w:val="24"/>
+          <w:szCs w:val="24"/>
+        </w:rPr>
+        <w:t>I want to quickly log new workout sessions using a simple form on my phone or laptop,</w:t>
+      </w:r>
+    </w:p>
+    <w:p>
+      <w:pPr>
+        <w:rPr>
+          <w:rFonts w:ascii="Times New Roman" w:hAnsi="Times New Roman" w:cs="Times New Roman" w:hint="eastAsia"/>
+          <w:sz w:val="24"/>
+          <w:szCs w:val="24"/>
+        </w:rPr>
+      </w:pPr>
+      <w:r>
+        <w:rPr>
+          <w:rFonts w:ascii="Times New Roman" w:hAnsi="Times New Roman" w:cs="Times New Roman" w:hint="eastAsia"/>
+          <w:sz w:val="24"/>
+          <w:szCs w:val="24"/>
+        </w:rPr>
+        <w:t>so I can keep consistent fitness tracking without wasting time.</w:t>
+      </w:r>
+    </w:p>
+    <w:p>
+      <w:pPr>
+        <w:rPr>
+          <w:rFonts w:ascii="Times New Roman" w:hAnsi="Times New Roman" w:cs="Times New Roman" w:hint="eastAsia"/>
+          <w:sz w:val="24"/>
+          <w:szCs w:val="24"/>
+        </w:rPr>
+      </w:pPr>
+    </w:p>
+    <w:p>
+      <w:pPr>
+        <w:rPr>
+          <w:rFonts w:ascii="Times New Roman" w:hAnsi="Times New Roman" w:cs="Times New Roman" w:hint="eastAsia"/>
+          <w:sz w:val="24"/>
+          <w:szCs w:val="24"/>
+        </w:rPr>
+      </w:pPr>
+      <w:r>
+        <w:rPr>
+          <w:rFonts w:ascii="Times New Roman" w:hAnsi="Times New Roman" w:cs="Times New Roman" w:hint="eastAsia"/>
+          <w:sz w:val="24"/>
+          <w:szCs w:val="24"/>
+        </w:rPr>
+        <w:t>As a returning user,</w:t>
+      </w:r>
+    </w:p>
+    <w:p>
+      <w:pPr>
+        <w:rPr>
+          <w:rFonts w:ascii="Times New Roman" w:hAnsi="Times New Roman" w:cs="Times New Roman" w:hint="eastAsia"/>
+          <w:sz w:val="24"/>
+          <w:szCs w:val="24"/>
+        </w:rPr>
+      </w:pPr>
+      <w:r>
+        <w:rPr>
+          <w:rFonts w:ascii="Times New Roman" w:hAnsi="Times New Roman" w:cs="Times New Roman" w:hint="eastAsia"/>
+          <w:sz w:val="24"/>
+          <w:szCs w:val="24"/>
+        </w:rPr>
+        <w:t>I want to edit or delete my workout records,</w:t>
+      </w:r>
+    </w:p>
+    <w:p>
+      <w:pPr>
+        <w:rPr>
+          <w:rFonts w:ascii="Times New Roman" w:hAnsi="Times New Roman" w:cs="Times New Roman"/>
+          <w:sz w:val="24"/>
+          <w:szCs w:val="24"/>
+        </w:rPr>
+      </w:pPr>
+      <w:r>
+        <w:rPr>
+          <w:rFonts w:ascii="Times New Roman" w:hAnsi="Times New Roman" w:cs="Times New Roman" w:hint="eastAsia"/>
+          <w:sz w:val="24"/>
+          <w:szCs w:val="24"/>
+        </w:rPr>
+        <w:t>so I can keep my fitness data accurate and up to date.</w:t>
+      </w:r>
+    </w:p>
+    <w:p>
+      <w:pPr>
+        <w:rPr>
+          <w:rFonts w:ascii="Times New Roman" w:hAnsi="Times New Roman" w:cs="Times New Roman"/>
+          <w:sz w:val="24"/>
+          <w:szCs w:val="24"/>
+        </w:rPr>
+      </w:pPr>
+    </w:p>
+    <w:p>
+      <w:pPr>
+        <w:rPr>
+          <w:rFonts w:ascii="Times New Roman" w:hAnsi="Times New Roman" w:cs="Times New Roman"/>
+          <w:sz w:val="24"/>
+          <w:szCs w:val="24"/>
+        </w:rPr>
+      </w:pPr>
+    </w:p>
+    <w:p>
+      <w:pPr>
+        <w:rPr>
+          <w:rFonts w:ascii="Times New Roman" w:hAnsi="Times New Roman" w:cs="Times New Roman"/>
+          <w:sz w:val="24"/>
+          <w:szCs w:val="24"/>
+        </w:rPr>
+      </w:pPr>
+    </w:p>
+    <w:p>
+      <w:pPr>
+        <w:rPr>
+          <w:rFonts w:ascii="Times New Roman" w:hAnsi="Times New Roman" w:cs="Times New Roman"/>
+          <w:sz w:val="24"/>
+          <w:szCs w:val="24"/>
+        </w:rPr>
+      </w:pPr>
+    </w:p>
+    <w:p>
+      <w:pPr>
+        <w:rPr>
+          <w:rFonts w:ascii="Times New Roman" w:hAnsi="Times New Roman" w:cs="Times New Roman"/>
+          <w:sz w:val="24"/>
+          <w:szCs w:val="24"/>
+        </w:rPr>
+      </w:pPr>
+    </w:p>
+    <w:p>
+      <w:pPr>
+        <w:rPr>
+          <w:rFonts w:ascii="Times New Roman" w:hAnsi="Times New Roman" w:cs="Times New Roman"/>
+          <w:sz w:val="24"/>
+          <w:szCs w:val="24"/>
+        </w:rPr>
+      </w:pPr>
+    </w:p>
+    <w:p>
+      <w:pPr>
+        <w:rPr>
+          <w:rFonts w:ascii="Times New Roman" w:hAnsi="Times New Roman" w:cs="Times New Roman"/>
           <w:sz w:val="24"/>
           <w:szCs w:val="24"/>
         </w:rPr>
@@ -2100,7 +1356,7 @@
           <w:numId w:val="11"/>
         </w:numPr>
         <w:rPr>
-          <w:rFonts w:ascii="Times New Roman" w:hAnsi="Times New Roman" w:cs="Times New Roman" w:hint="eastAsia"/>
+          <w:rFonts w:ascii="Times New Roman" w:hAnsi="Times New Roman" w:cs="Times New Roman"/>
           <w:b/>
           <w:bCs/>
           <w:sz w:val="32"/>
@@ -2115,480 +1371,425 @@
           <w:sz w:val="32"/>
           <w:szCs w:val="32"/>
         </w:rPr>
+        <w:t>Design Mockups</w:t>
+      </w:r>
+    </w:p>
+    <w:p>
+      <w:pPr>
+        <w:rPr>
+          <w:rFonts w:ascii="Times New Roman" w:hAnsi="Times New Roman" w:cs="Times New Roman"/>
+          <w:sz w:val="24"/>
+          <w:szCs w:val="24"/>
+        </w:rPr>
+      </w:pPr>
+      <w:r>
+        <w:rPr>
+          <w:rFonts w:ascii="Times New Roman" w:hAnsi="Times New Roman" w:cs="Times New Roman"/>
+          <w:sz w:val="24"/>
+          <w:szCs w:val="24"/>
+        </w:rPr>
+        <w:t>(A) Home / Register Page</w:t>
+      </w:r>
+    </w:p>
+    <w:p>
+      <w:pPr>
+        <w:rPr>
+          <w:rFonts w:ascii="Times New Roman" w:hAnsi="Times New Roman" w:cs="Times New Roman"/>
+          <w:sz w:val="24"/>
+          <w:szCs w:val="24"/>
+        </w:rPr>
+      </w:pPr>
+      <w:r>
+        <w:rPr>
+          <w:rFonts w:ascii="Times New Roman" w:hAnsi="Times New Roman" w:cs="Times New Roman"/>
+          <w:sz w:val="24"/>
+          <w:szCs w:val="24"/>
+        </w:rPr>
+        <w:t>+--------------------------------------+</w:t>
+      </w:r>
+    </w:p>
+    <w:p>
+      <w:pPr>
+        <w:rPr>
+          <w:rFonts w:ascii="Times New Roman" w:hAnsi="Times New Roman" w:cs="Times New Roman"/>
+          <w:sz w:val="24"/>
+          <w:szCs w:val="24"/>
+        </w:rPr>
+      </w:pPr>
+      <w:r>
+        <w:rPr>
+          <w:rFonts w:ascii="Times New Roman" w:hAnsi="Times New Roman" w:cs="Times New Roman"/>
+          <w:sz w:val="24"/>
+          <w:szCs w:val="24"/>
+        </w:rPr>
+        <w:t>|            FitTrack App              |</w:t>
+      </w:r>
+    </w:p>
+    <w:p>
+      <w:pPr>
+        <w:rPr>
+          <w:rFonts w:ascii="Times New Roman" w:hAnsi="Times New Roman" w:cs="Times New Roman"/>
+          <w:sz w:val="24"/>
+          <w:szCs w:val="24"/>
+        </w:rPr>
+      </w:pPr>
+      <w:r>
+        <w:rPr>
+          <w:rFonts w:ascii="Times New Roman" w:hAnsi="Times New Roman" w:cs="Times New Roman"/>
+          <w:sz w:val="24"/>
+          <w:szCs w:val="24"/>
+        </w:rPr>
+        <w:t>+--------------------------------------+</w:t>
+      </w:r>
+    </w:p>
+    <w:p>
+      <w:pPr>
+        <w:rPr>
+          <w:rFonts w:ascii="Times New Roman" w:hAnsi="Times New Roman" w:cs="Times New Roman"/>
+          <w:sz w:val="24"/>
+          <w:szCs w:val="24"/>
+        </w:rPr>
+      </w:pPr>
+      <w:r>
+        <w:rPr>
+          <w:rFonts w:ascii="Times New Roman" w:hAnsi="Times New Roman" w:cs="Times New Roman"/>
+          <w:sz w:val="24"/>
+          <w:szCs w:val="24"/>
+        </w:rPr>
+        <w:t>|  [ Register New User ]               |</w:t>
+      </w:r>
+    </w:p>
+    <w:p>
+      <w:pPr>
+        <w:rPr>
+          <w:rFonts w:ascii="Times New Roman" w:hAnsi="Times New Roman" w:cs="Times New Roman"/>
+          <w:sz w:val="24"/>
+          <w:szCs w:val="24"/>
+        </w:rPr>
+      </w:pPr>
+      <w:r>
+        <w:rPr>
+          <w:rFonts w:ascii="Times New Roman" w:hAnsi="Times New Roman" w:cs="Times New Roman"/>
+          <w:sz w:val="24"/>
+          <w:szCs w:val="24"/>
+        </w:rPr>
+        <w:t>|  Name:  [__________]                 |</w:t>
+      </w:r>
+    </w:p>
+    <w:p>
+      <w:pPr>
+        <w:rPr>
+          <w:rFonts w:ascii="Times New Roman" w:hAnsi="Times New Roman" w:cs="Times New Roman"/>
+          <w:sz w:val="24"/>
+          <w:szCs w:val="24"/>
+        </w:rPr>
+      </w:pPr>
+      <w:r>
+        <w:rPr>
+          <w:rFonts w:ascii="Times New Roman" w:hAnsi="Times New Roman" w:cs="Times New Roman"/>
+          <w:sz w:val="24"/>
+          <w:szCs w:val="24"/>
+        </w:rPr>
+        <w:t>|  Email: [__________]                 |</w:t>
+      </w:r>
+    </w:p>
+    <w:p>
+      <w:pPr>
+        <w:rPr>
+          <w:rFonts w:ascii="Times New Roman" w:hAnsi="Times New Roman" w:cs="Times New Roman"/>
+          <w:sz w:val="24"/>
+          <w:szCs w:val="24"/>
+        </w:rPr>
+      </w:pPr>
+      <w:r>
+        <w:rPr>
+          <w:rFonts w:ascii="Times New Roman" w:hAnsi="Times New Roman" w:cs="Times New Roman"/>
+          <w:sz w:val="24"/>
+          <w:szCs w:val="24"/>
+        </w:rPr>
+        <w:t>|  Password: [__________]              |</w:t>
+      </w:r>
+    </w:p>
+    <w:p>
+      <w:pPr>
+        <w:rPr>
+          <w:rFonts w:ascii="Times New Roman" w:hAnsi="Times New Roman" w:cs="Times New Roman"/>
+          <w:sz w:val="24"/>
+          <w:szCs w:val="24"/>
+        </w:rPr>
+      </w:pPr>
+      <w:r>
+        <w:rPr>
+          <w:rFonts w:ascii="Times New Roman" w:hAnsi="Times New Roman" w:cs="Times New Roman"/>
+          <w:sz w:val="24"/>
+          <w:szCs w:val="24"/>
+        </w:rPr>
+        <w:t>|  [ Register ]                        |</w:t>
+      </w:r>
+    </w:p>
+    <w:p>
+      <w:pPr>
+        <w:rPr>
+          <w:rFonts w:ascii="Times New Roman" w:hAnsi="Times New Roman" w:cs="Times New Roman"/>
+          <w:sz w:val="24"/>
+          <w:szCs w:val="24"/>
+        </w:rPr>
+      </w:pPr>
+      <w:r>
+        <w:rPr>
+          <w:rFonts w:ascii="Times New Roman" w:hAnsi="Times New Roman" w:cs="Times New Roman"/>
+          <w:sz w:val="24"/>
+          <w:szCs w:val="24"/>
+        </w:rPr>
+        <w:t>+--------------------------------------+</w:t>
+      </w:r>
+    </w:p>
+    <w:p>
+      <w:pPr>
+        <w:rPr>
+          <w:rFonts w:ascii="Times New Roman" w:hAnsi="Times New Roman" w:cs="Times New Roman"/>
+          <w:sz w:val="24"/>
+          <w:szCs w:val="24"/>
+        </w:rPr>
+      </w:pPr>
+      <w:r>
+        <w:rPr>
+          <w:rFonts w:ascii="Times New Roman" w:hAnsi="Times New Roman" w:cs="Times New Roman"/>
+          <w:sz w:val="24"/>
+          <w:szCs w:val="24"/>
+        </w:rPr>
+        <w:t>|  Already registered? [Go to Records] |</w:t>
+      </w:r>
+    </w:p>
+    <w:p>
+      <w:pPr>
+        <w:rPr>
+          <w:rFonts w:ascii="Times New Roman" w:hAnsi="Times New Roman" w:cs="Times New Roman"/>
+          <w:sz w:val="24"/>
+          <w:szCs w:val="24"/>
+        </w:rPr>
+      </w:pPr>
+      <w:r>
+        <w:rPr>
+          <w:rFonts w:ascii="Times New Roman" w:hAnsi="Times New Roman" w:cs="Times New Roman"/>
+          <w:sz w:val="24"/>
+          <w:szCs w:val="24"/>
+        </w:rPr>
+        <w:t>+--------------------------------------+</w:t>
+      </w:r>
+    </w:p>
+    <w:p>
+      <w:pPr>
+        <w:rPr>
+          <w:rFonts w:ascii="Times New Roman" w:hAnsi="Times New Roman" w:cs="Times New Roman"/>
+          <w:sz w:val="24"/>
+          <w:szCs w:val="24"/>
+        </w:rPr>
+      </w:pPr>
+    </w:p>
+    <w:p>
+      <w:pPr>
+        <w:rPr>
+          <w:rFonts w:ascii="Times New Roman" w:hAnsi="Times New Roman" w:cs="Times New Roman"/>
+          <w:sz w:val="24"/>
+          <w:szCs w:val="24"/>
+        </w:rPr>
+      </w:pPr>
+    </w:p>
+    <w:p>
+      <w:pPr>
+        <w:rPr>
+          <w:rFonts w:ascii="Times New Roman" w:hAnsi="Times New Roman" w:cs="Times New Roman"/>
+          <w:sz w:val="24"/>
+          <w:szCs w:val="24"/>
+        </w:rPr>
+      </w:pPr>
+    </w:p>
+    <w:p>
+      <w:pPr>
+        <w:rPr>
+          <w:rFonts w:ascii="Times New Roman" w:hAnsi="Times New Roman" w:cs="Times New Roman"/>
+          <w:sz w:val="24"/>
+          <w:szCs w:val="24"/>
+        </w:rPr>
+      </w:pPr>
+      <w:r>
+        <w:rPr>
+          <w:rFonts w:ascii="Times New Roman" w:hAnsi="Times New Roman" w:cs="Times New Roman"/>
+          <w:sz w:val="24"/>
+          <w:szCs w:val="24"/>
+        </w:rPr>
+        <w:t>(B) Fitness Record Dashboard</w:t>
+      </w:r>
+    </w:p>
+    <w:p>
+      <w:pPr>
+        <w:rPr>
+          <w:rFonts w:ascii="Times New Roman" w:hAnsi="Times New Roman" w:cs="Times New Roman"/>
+          <w:sz w:val="24"/>
+          <w:szCs w:val="24"/>
+        </w:rPr>
+      </w:pPr>
+      <w:r>
+        <w:rPr>
+          <w:rFonts w:ascii="Times New Roman" w:hAnsi="Times New Roman" w:cs="Times New Roman"/>
+          <w:sz w:val="24"/>
+          <w:szCs w:val="24"/>
+        </w:rPr>
+        <w:t>+-----------------------------------------------------------+</w:t>
+      </w:r>
+    </w:p>
+    <w:p>
+      <w:pPr>
+        <w:rPr>
+          <w:rFonts w:ascii="Times New Roman" w:hAnsi="Times New Roman" w:cs="Times New Roman"/>
+          <w:sz w:val="24"/>
+          <w:szCs w:val="24"/>
+        </w:rPr>
+      </w:pPr>
+      <w:r>
+        <w:rPr>
+          <w:rFonts w:ascii="Times New Roman" w:hAnsi="Times New Roman" w:cs="Times New Roman"/>
+          <w:sz w:val="24"/>
+          <w:szCs w:val="24"/>
+        </w:rPr>
+        <w:t>|                   My Fitness Records                      |</w:t>
+      </w:r>
+    </w:p>
+    <w:p>
+      <w:pPr>
+        <w:rPr>
+          <w:rFonts w:ascii="Times New Roman" w:hAnsi="Times New Roman" w:cs="Times New Roman"/>
+          <w:sz w:val="24"/>
+          <w:szCs w:val="24"/>
+        </w:rPr>
+      </w:pPr>
+      <w:r>
+        <w:rPr>
+          <w:rFonts w:ascii="Times New Roman" w:hAnsi="Times New Roman" w:cs="Times New Roman"/>
+          <w:sz w:val="24"/>
+          <w:szCs w:val="24"/>
+        </w:rPr>
+        <w:t>+-----------------------------------------------------------+</w:t>
+      </w:r>
+    </w:p>
+    <w:p>
+      <w:pPr>
+        <w:rPr>
+          <w:rFonts w:ascii="Times New Roman" w:hAnsi="Times New Roman" w:cs="Times New Roman"/>
+          <w:sz w:val="24"/>
+          <w:szCs w:val="24"/>
+        </w:rPr>
+      </w:pPr>
+      <w:r>
+        <w:rPr>
+          <w:rFonts w:ascii="Times New Roman" w:hAnsi="Times New Roman" w:cs="Times New Roman"/>
+          <w:sz w:val="24"/>
+          <w:szCs w:val="24"/>
+        </w:rPr>
+        <w:t>| Sport Type | Duration (min) | Date       | Description     |</w:t>
+      </w:r>
+    </w:p>
+    <w:p>
+      <w:pPr>
+        <w:rPr>
+          <w:rFonts w:ascii="Times New Roman" w:hAnsi="Times New Roman" w:cs="Times New Roman"/>
+          <w:sz w:val="24"/>
+          <w:szCs w:val="24"/>
+        </w:rPr>
+      </w:pPr>
+      <w:r>
+        <w:rPr>
+          <w:rFonts w:ascii="Times New Roman" w:hAnsi="Times New Roman" w:cs="Times New Roman"/>
+          <w:sz w:val="24"/>
+          <w:szCs w:val="24"/>
+        </w:rPr>
+        <w:t>|------------------------------------------------------------|</w:t>
+      </w:r>
+    </w:p>
+    <w:p>
+      <w:pPr>
+        <w:rPr>
+          <w:rFonts w:ascii="Times New Roman" w:hAnsi="Times New Roman" w:cs="Times New Roman"/>
+          <w:sz w:val="24"/>
+          <w:szCs w:val="24"/>
+        </w:rPr>
+      </w:pPr>
+      <w:r>
+        <w:rPr>
+          <w:rFonts w:ascii="Times New Roman" w:hAnsi="Times New Roman" w:cs="Times New Roman"/>
+          <w:sz w:val="24"/>
+          <w:szCs w:val="24"/>
+        </w:rPr>
+        <w:t>| Running    | 30             | 2025-10-06 | Morning jog      |</w:t>
+      </w:r>
+    </w:p>
+    <w:p>
+      <w:pPr>
+        <w:rPr>
+          <w:rFonts w:ascii="Times New Roman" w:hAnsi="Times New Roman" w:cs="Times New Roman"/>
+          <w:sz w:val="24"/>
+          <w:szCs w:val="24"/>
+        </w:rPr>
+      </w:pPr>
+      <w:r>
+        <w:rPr>
+          <w:rFonts w:ascii="Times New Roman" w:hAnsi="Times New Roman" w:cs="Times New Roman"/>
+          <w:sz w:val="24"/>
+          <w:szCs w:val="24"/>
+        </w:rPr>
+        <w:t>| Yoga       | 45             | 2025-10-07 | Evening stretch  |</w:t>
+      </w:r>
+    </w:p>
+    <w:p>
+      <w:pPr>
+        <w:rPr>
+          <w:rFonts w:ascii="Times New Roman" w:hAnsi="Times New Roman" w:cs="Times New Roman"/>
+          <w:sz w:val="24"/>
+          <w:szCs w:val="24"/>
+        </w:rPr>
+      </w:pPr>
+      <w:r>
+        <w:rPr>
+          <w:rFonts w:ascii="Times New Roman" w:hAnsi="Times New Roman" w:cs="Times New Roman"/>
+          <w:sz w:val="24"/>
+          <w:szCs w:val="24"/>
+        </w:rPr>
+        <w:t>|------------------------------------------------------------|</w:t>
+      </w:r>
+    </w:p>
+    <w:p>
+      <w:pPr>
+        <w:rPr>
+          <w:rFonts w:ascii="Times New Roman" w:hAnsi="Times New Roman" w:cs="Times New Roman"/>
+          <w:sz w:val="24"/>
+          <w:szCs w:val="24"/>
+        </w:rPr>
+      </w:pPr>
+      <w:r>
+        <w:rPr>
+          <w:rFonts w:ascii="Times New Roman" w:hAnsi="Times New Roman" w:cs="Times New Roman"/>
+          <w:sz w:val="24"/>
+          <w:szCs w:val="24"/>
+        </w:rPr>
+        <w:t>| [ Add Record ] [ Edit ] [ Delete ]                        |</w:t>
+      </w:r>
+    </w:p>
+    <w:p>
+      <w:pPr>
+        <w:rPr>
+          <w:rFonts w:ascii="Times New Roman" w:hAnsi="Times New Roman" w:cs="Times New Roman"/>
+          <w:sz w:val="24"/>
+          <w:szCs w:val="24"/>
+        </w:rPr>
+      </w:pPr>
+      <w:r>
+        <w:rPr>
+          <w:rFonts w:ascii="Times New Roman" w:hAnsi="Times New Roman" w:cs="Times New Roman"/>
+          <w:sz w:val="24"/>
+          <w:szCs w:val="24"/>
+        </w:rPr>
         <w:lastRenderedPageBreak/>
-        <w:t>Design Mockups</w:t>
-      </w:r>
-    </w:p>
-    <w:p>
-      <w:pPr>
-        <w:rPr>
-          <w:rFonts w:ascii="Times New Roman" w:hAnsi="Times New Roman" w:cs="Times New Roman"/>
-          <w:sz w:val="24"/>
-          <w:szCs w:val="24"/>
-        </w:rPr>
-      </w:pPr>
-      <w:r>
-        <w:rPr>
-          <w:rFonts w:ascii="Times New Roman" w:hAnsi="Times New Roman" w:cs="Times New Roman"/>
-          <w:sz w:val="24"/>
-          <w:szCs w:val="24"/>
-        </w:rPr>
-        <w:t>(A) Home / Register Page</w:t>
-      </w:r>
-    </w:p>
-    <w:p>
-      <w:pPr>
-        <w:rPr>
-          <w:rFonts w:ascii="Times New Roman" w:hAnsi="Times New Roman" w:cs="Times New Roman"/>
-          <w:sz w:val="24"/>
-          <w:szCs w:val="24"/>
-        </w:rPr>
-      </w:pPr>
-      <w:proofErr w:type="gramStart"/>
-      <w:r>
-        <w:rPr>
-          <w:rFonts w:ascii="Times New Roman" w:hAnsi="Times New Roman" w:cs="Times New Roman"/>
-          <w:sz w:val="24"/>
-          <w:szCs w:val="24"/>
-        </w:rPr>
-        <w:t>+-</w:t>
-      </w:r>
-      <w:proofErr w:type="gramEnd"/>
-      <w:r>
-        <w:rPr>
-          <w:rFonts w:ascii="Times New Roman" w:hAnsi="Times New Roman" w:cs="Times New Roman"/>
-          <w:sz w:val="24"/>
-          <w:szCs w:val="24"/>
-        </w:rPr>
-        <w:t>-------------------------------------+</w:t>
-      </w:r>
-    </w:p>
-    <w:p>
-      <w:pPr>
-        <w:rPr>
-          <w:rFonts w:ascii="Times New Roman" w:hAnsi="Times New Roman" w:cs="Times New Roman"/>
-          <w:sz w:val="24"/>
-          <w:szCs w:val="24"/>
-        </w:rPr>
-      </w:pPr>
-      <w:r>
-        <w:rPr>
-          <w:rFonts w:ascii="Times New Roman" w:hAnsi="Times New Roman" w:cs="Times New Roman"/>
-          <w:sz w:val="24"/>
-          <w:szCs w:val="24"/>
-        </w:rPr>
-        <w:t xml:space="preserve">|            </w:t>
-      </w:r>
-      <w:proofErr w:type="spellStart"/>
-      <w:r>
-        <w:rPr>
-          <w:rFonts w:ascii="Times New Roman" w:hAnsi="Times New Roman" w:cs="Times New Roman"/>
-          <w:sz w:val="24"/>
-          <w:szCs w:val="24"/>
-        </w:rPr>
-        <w:t>FitTrack</w:t>
-      </w:r>
-      <w:proofErr w:type="spellEnd"/>
-      <w:r>
-        <w:rPr>
-          <w:rFonts w:ascii="Times New Roman" w:hAnsi="Times New Roman" w:cs="Times New Roman"/>
-          <w:sz w:val="24"/>
-          <w:szCs w:val="24"/>
-        </w:rPr>
-        <w:t xml:space="preserve"> App              |</w:t>
-      </w:r>
-    </w:p>
-    <w:p>
-      <w:pPr>
-        <w:rPr>
-          <w:rFonts w:ascii="Times New Roman" w:hAnsi="Times New Roman" w:cs="Times New Roman"/>
-          <w:sz w:val="24"/>
-          <w:szCs w:val="24"/>
-        </w:rPr>
-      </w:pPr>
-      <w:proofErr w:type="gramStart"/>
-      <w:r>
-        <w:rPr>
-          <w:rFonts w:ascii="Times New Roman" w:hAnsi="Times New Roman" w:cs="Times New Roman"/>
-          <w:sz w:val="24"/>
-          <w:szCs w:val="24"/>
-        </w:rPr>
-        <w:t>+-</w:t>
-      </w:r>
-      <w:proofErr w:type="gramEnd"/>
-      <w:r>
-        <w:rPr>
-          <w:rFonts w:ascii="Times New Roman" w:hAnsi="Times New Roman" w:cs="Times New Roman"/>
-          <w:sz w:val="24"/>
-          <w:szCs w:val="24"/>
-        </w:rPr>
-        <w:t>-------------------------------------+</w:t>
-      </w:r>
-    </w:p>
-    <w:p>
-      <w:pPr>
-        <w:rPr>
-          <w:rFonts w:ascii="Times New Roman" w:hAnsi="Times New Roman" w:cs="Times New Roman"/>
-          <w:sz w:val="24"/>
-          <w:szCs w:val="24"/>
-        </w:rPr>
-      </w:pPr>
-      <w:proofErr w:type="gramStart"/>
-      <w:r>
-        <w:rPr>
-          <w:rFonts w:ascii="Times New Roman" w:hAnsi="Times New Roman" w:cs="Times New Roman"/>
-          <w:sz w:val="24"/>
-          <w:szCs w:val="24"/>
-        </w:rPr>
-        <w:t>|  [</w:t>
-      </w:r>
-      <w:proofErr w:type="gramEnd"/>
-      <w:r>
-        <w:rPr>
-          <w:rFonts w:ascii="Times New Roman" w:hAnsi="Times New Roman" w:cs="Times New Roman"/>
-          <w:sz w:val="24"/>
-          <w:szCs w:val="24"/>
-        </w:rPr>
-        <w:t xml:space="preserve"> Register New </w:t>
-      </w:r>
-      <w:proofErr w:type="gramStart"/>
-      <w:r>
-        <w:rPr>
-          <w:rFonts w:ascii="Times New Roman" w:hAnsi="Times New Roman" w:cs="Times New Roman"/>
-          <w:sz w:val="24"/>
-          <w:szCs w:val="24"/>
-        </w:rPr>
-        <w:t>User ]</w:t>
-      </w:r>
-      <w:proofErr w:type="gramEnd"/>
-      <w:r>
-        <w:rPr>
-          <w:rFonts w:ascii="Times New Roman" w:hAnsi="Times New Roman" w:cs="Times New Roman"/>
-          <w:sz w:val="24"/>
-          <w:szCs w:val="24"/>
-        </w:rPr>
-        <w:t xml:space="preserve">               |</w:t>
-      </w:r>
-    </w:p>
-    <w:p>
-      <w:pPr>
-        <w:rPr>
-          <w:rFonts w:ascii="Times New Roman" w:hAnsi="Times New Roman" w:cs="Times New Roman"/>
-          <w:sz w:val="24"/>
-          <w:szCs w:val="24"/>
-        </w:rPr>
-      </w:pPr>
-      <w:proofErr w:type="gramStart"/>
-      <w:r>
-        <w:rPr>
-          <w:rFonts w:ascii="Times New Roman" w:hAnsi="Times New Roman" w:cs="Times New Roman"/>
-          <w:sz w:val="24"/>
-          <w:szCs w:val="24"/>
-        </w:rPr>
-        <w:t>|  Name:  [</w:t>
-      </w:r>
-      <w:proofErr w:type="gramEnd"/>
-      <w:r>
-        <w:rPr>
-          <w:rFonts w:ascii="Times New Roman" w:hAnsi="Times New Roman" w:cs="Times New Roman"/>
-          <w:sz w:val="24"/>
-          <w:szCs w:val="24"/>
-        </w:rPr>
-        <w:t>_________</w:t>
-      </w:r>
-      <w:proofErr w:type="gramStart"/>
-      <w:r>
-        <w:rPr>
-          <w:rFonts w:ascii="Times New Roman" w:hAnsi="Times New Roman" w:cs="Times New Roman"/>
-          <w:sz w:val="24"/>
-          <w:szCs w:val="24"/>
-        </w:rPr>
-        <w:t xml:space="preserve">_]   </w:t>
-      </w:r>
-      <w:proofErr w:type="gramEnd"/>
-      <w:r>
-        <w:rPr>
-          <w:rFonts w:ascii="Times New Roman" w:hAnsi="Times New Roman" w:cs="Times New Roman"/>
-          <w:sz w:val="24"/>
-          <w:szCs w:val="24"/>
-        </w:rPr>
-        <w:t xml:space="preserve">              |</w:t>
-      </w:r>
-    </w:p>
-    <w:p>
-      <w:pPr>
-        <w:rPr>
-          <w:rFonts w:ascii="Times New Roman" w:hAnsi="Times New Roman" w:cs="Times New Roman"/>
-          <w:sz w:val="24"/>
-          <w:szCs w:val="24"/>
-        </w:rPr>
-      </w:pPr>
-      <w:proofErr w:type="gramStart"/>
-      <w:r>
-        <w:rPr>
-          <w:rFonts w:ascii="Times New Roman" w:hAnsi="Times New Roman" w:cs="Times New Roman"/>
-          <w:sz w:val="24"/>
-          <w:szCs w:val="24"/>
-        </w:rPr>
-        <w:t>|  Email</w:t>
-      </w:r>
-      <w:proofErr w:type="gramEnd"/>
-      <w:r>
-        <w:rPr>
-          <w:rFonts w:ascii="Times New Roman" w:hAnsi="Times New Roman" w:cs="Times New Roman"/>
-          <w:sz w:val="24"/>
-          <w:szCs w:val="24"/>
-        </w:rPr>
-        <w:t>: [_________</w:t>
-      </w:r>
-      <w:proofErr w:type="gramStart"/>
-      <w:r>
-        <w:rPr>
-          <w:rFonts w:ascii="Times New Roman" w:hAnsi="Times New Roman" w:cs="Times New Roman"/>
-          <w:sz w:val="24"/>
-          <w:szCs w:val="24"/>
-        </w:rPr>
-        <w:t xml:space="preserve">_]   </w:t>
-      </w:r>
-      <w:proofErr w:type="gramEnd"/>
-      <w:r>
-        <w:rPr>
-          <w:rFonts w:ascii="Times New Roman" w:hAnsi="Times New Roman" w:cs="Times New Roman"/>
-          <w:sz w:val="24"/>
-          <w:szCs w:val="24"/>
-        </w:rPr>
-        <w:t xml:space="preserve">              |</w:t>
-      </w:r>
-    </w:p>
-    <w:p>
-      <w:pPr>
-        <w:rPr>
-          <w:rFonts w:ascii="Times New Roman" w:hAnsi="Times New Roman" w:cs="Times New Roman"/>
-          <w:sz w:val="24"/>
-          <w:szCs w:val="24"/>
-        </w:rPr>
-      </w:pPr>
-      <w:proofErr w:type="gramStart"/>
-      <w:r>
-        <w:rPr>
-          <w:rFonts w:ascii="Times New Roman" w:hAnsi="Times New Roman" w:cs="Times New Roman"/>
-          <w:sz w:val="24"/>
-          <w:szCs w:val="24"/>
-        </w:rPr>
-        <w:t>|  Password</w:t>
-      </w:r>
-      <w:proofErr w:type="gramEnd"/>
-      <w:r>
-        <w:rPr>
-          <w:rFonts w:ascii="Times New Roman" w:hAnsi="Times New Roman" w:cs="Times New Roman"/>
-          <w:sz w:val="24"/>
-          <w:szCs w:val="24"/>
-        </w:rPr>
-        <w:t>: [_________</w:t>
-      </w:r>
-      <w:proofErr w:type="gramStart"/>
-      <w:r>
-        <w:rPr>
-          <w:rFonts w:ascii="Times New Roman" w:hAnsi="Times New Roman" w:cs="Times New Roman"/>
-          <w:sz w:val="24"/>
-          <w:szCs w:val="24"/>
-        </w:rPr>
-        <w:t xml:space="preserve">_]   </w:t>
-      </w:r>
-      <w:proofErr w:type="gramEnd"/>
-      <w:r>
-        <w:rPr>
-          <w:rFonts w:ascii="Times New Roman" w:hAnsi="Times New Roman" w:cs="Times New Roman"/>
-          <w:sz w:val="24"/>
-          <w:szCs w:val="24"/>
-        </w:rPr>
-        <w:t xml:space="preserve">           |</w:t>
-      </w:r>
-    </w:p>
-    <w:p>
-      <w:pPr>
-        <w:rPr>
-          <w:rFonts w:ascii="Times New Roman" w:hAnsi="Times New Roman" w:cs="Times New Roman"/>
-          <w:sz w:val="24"/>
-          <w:szCs w:val="24"/>
-        </w:rPr>
-      </w:pPr>
-      <w:proofErr w:type="gramStart"/>
-      <w:r>
-        <w:rPr>
-          <w:rFonts w:ascii="Times New Roman" w:hAnsi="Times New Roman" w:cs="Times New Roman"/>
-          <w:sz w:val="24"/>
-          <w:szCs w:val="24"/>
-        </w:rPr>
-        <w:t>|  [</w:t>
-      </w:r>
-      <w:proofErr w:type="gramEnd"/>
-      <w:r>
-        <w:rPr>
-          <w:rFonts w:ascii="Times New Roman" w:hAnsi="Times New Roman" w:cs="Times New Roman"/>
-          <w:sz w:val="24"/>
-          <w:szCs w:val="24"/>
-        </w:rPr>
-        <w:t xml:space="preserve"> </w:t>
-      </w:r>
-      <w:proofErr w:type="gramStart"/>
-      <w:r>
-        <w:rPr>
-          <w:rFonts w:ascii="Times New Roman" w:hAnsi="Times New Roman" w:cs="Times New Roman"/>
-          <w:sz w:val="24"/>
-          <w:szCs w:val="24"/>
-        </w:rPr>
-        <w:t>Register ]</w:t>
-      </w:r>
-      <w:proofErr w:type="gramEnd"/>
-      <w:r>
-        <w:rPr>
-          <w:rFonts w:ascii="Times New Roman" w:hAnsi="Times New Roman" w:cs="Times New Roman"/>
-          <w:sz w:val="24"/>
-          <w:szCs w:val="24"/>
-        </w:rPr>
-        <w:t xml:space="preserve">                        |</w:t>
-      </w:r>
-    </w:p>
-    <w:p>
-      <w:pPr>
-        <w:rPr>
-          <w:rFonts w:ascii="Times New Roman" w:hAnsi="Times New Roman" w:cs="Times New Roman"/>
-          <w:sz w:val="24"/>
-          <w:szCs w:val="24"/>
-        </w:rPr>
-      </w:pPr>
-      <w:proofErr w:type="gramStart"/>
-      <w:r>
-        <w:rPr>
-          <w:rFonts w:ascii="Times New Roman" w:hAnsi="Times New Roman" w:cs="Times New Roman"/>
-          <w:sz w:val="24"/>
-          <w:szCs w:val="24"/>
-        </w:rPr>
-        <w:t>+-</w:t>
-      </w:r>
-      <w:proofErr w:type="gramEnd"/>
-      <w:r>
-        <w:rPr>
-          <w:rFonts w:ascii="Times New Roman" w:hAnsi="Times New Roman" w:cs="Times New Roman"/>
-          <w:sz w:val="24"/>
-          <w:szCs w:val="24"/>
-        </w:rPr>
-        <w:t>-------------------------------------+</w:t>
-      </w:r>
-    </w:p>
-    <w:p>
-      <w:pPr>
-        <w:rPr>
-          <w:rFonts w:ascii="Times New Roman" w:hAnsi="Times New Roman" w:cs="Times New Roman"/>
-          <w:sz w:val="24"/>
-          <w:szCs w:val="24"/>
-        </w:rPr>
-      </w:pPr>
-      <w:proofErr w:type="gramStart"/>
-      <w:r>
-        <w:rPr>
-          <w:rFonts w:ascii="Times New Roman" w:hAnsi="Times New Roman" w:cs="Times New Roman"/>
-          <w:sz w:val="24"/>
-          <w:szCs w:val="24"/>
-        </w:rPr>
-        <w:t>|  Already</w:t>
-      </w:r>
-      <w:proofErr w:type="gramEnd"/>
-      <w:r>
-        <w:rPr>
-          <w:rFonts w:ascii="Times New Roman" w:hAnsi="Times New Roman" w:cs="Times New Roman"/>
-          <w:sz w:val="24"/>
-          <w:szCs w:val="24"/>
-        </w:rPr>
-        <w:t xml:space="preserve"> registered? [Go to Records] |</w:t>
-      </w:r>
-    </w:p>
-    <w:p>
-      <w:pPr>
-        <w:rPr>
-          <w:rFonts w:ascii="Times New Roman" w:hAnsi="Times New Roman" w:cs="Times New Roman"/>
-          <w:sz w:val="24"/>
-          <w:szCs w:val="24"/>
-        </w:rPr>
-      </w:pPr>
-      <w:proofErr w:type="gramStart"/>
-      <w:r>
-        <w:rPr>
-          <w:rFonts w:ascii="Times New Roman" w:hAnsi="Times New Roman" w:cs="Times New Roman"/>
-          <w:sz w:val="24"/>
-          <w:szCs w:val="24"/>
-        </w:rPr>
-        <w:t>+-</w:t>
-      </w:r>
-      <w:proofErr w:type="gramEnd"/>
-      <w:r>
-        <w:rPr>
-          <w:rFonts w:ascii="Times New Roman" w:hAnsi="Times New Roman" w:cs="Times New Roman"/>
-          <w:sz w:val="24"/>
-          <w:szCs w:val="24"/>
-        </w:rPr>
-        <w:t>-------------------------------------+</w:t>
-      </w:r>
-    </w:p>
-    <w:p>
-      <w:pPr>
-        <w:rPr>
-          <w:rFonts w:ascii="Times New Roman" w:hAnsi="Times New Roman" w:cs="Times New Roman"/>
-          <w:sz w:val="24"/>
-          <w:szCs w:val="24"/>
-        </w:rPr>
-      </w:pPr>
-    </w:p>
-    <w:p>
-      <w:pPr>
-        <w:rPr>
-          <w:rFonts w:ascii="Times New Roman" w:hAnsi="Times New Roman" w:cs="Times New Roman"/>
-          <w:sz w:val="24"/>
-          <w:szCs w:val="24"/>
-        </w:rPr>
-      </w:pPr>
-    </w:p>
-    <w:p>
-      <w:pPr>
-        <w:rPr>
-          <w:rFonts w:ascii="Times New Roman" w:hAnsi="Times New Roman" w:cs="Times New Roman" w:hint="eastAsia"/>
-          <w:sz w:val="24"/>
-          <w:szCs w:val="24"/>
-        </w:rPr>
-      </w:pPr>
-    </w:p>
-    <w:p>
-      <w:pPr>
-        <w:rPr>
-          <w:rFonts w:ascii="Times New Roman" w:hAnsi="Times New Roman" w:cs="Times New Roman"/>
-          <w:sz w:val="24"/>
-          <w:szCs w:val="24"/>
-        </w:rPr>
-      </w:pPr>
-      <w:r>
-        <w:rPr>
-          <w:rFonts w:ascii="Times New Roman" w:hAnsi="Times New Roman" w:cs="Times New Roman"/>
-          <w:sz w:val="24"/>
-          <w:szCs w:val="24"/>
-        </w:rPr>
-        <w:t>(B) Fitness Record Dashboard</w:t>
-      </w:r>
-    </w:p>
-    <w:p>
-      <w:pPr>
-        <w:rPr>
-          <w:rFonts w:ascii="Times New Roman" w:hAnsi="Times New Roman" w:cs="Times New Roman"/>
-          <w:sz w:val="24"/>
-          <w:szCs w:val="24"/>
-        </w:rPr>
-      </w:pPr>
-      <w:r>
-        <w:rPr>
-          <w:rFonts w:ascii="Times New Roman" w:hAnsi="Times New Roman" w:cs="Times New Roman"/>
-          <w:sz w:val="24"/>
-          <w:szCs w:val="24"/>
-        </w:rPr>
         <w:t>+-----------------------------------------------------------+</w:t>
       </w:r>
     </w:p>
@@ -2600,223 +1801,6 @@
           <w:szCs w:val="24"/>
         </w:rPr>
       </w:pPr>
-      <w:r>
-        <w:rPr>
-          <w:rFonts w:ascii="Times New Roman" w:hAnsi="Times New Roman" w:cs="Times New Roman"/>
-          <w:sz w:val="24"/>
-          <w:szCs w:val="24"/>
-        </w:rPr>
-        <w:t>|                   My Fitness Records                      |</w:t>
-      </w:r>
-    </w:p>
-    <w:p>
-      <w:pPr>
-        <w:rPr>
-          <w:rFonts w:ascii="Times New Roman" w:hAnsi="Times New Roman" w:cs="Times New Roman"/>
-          <w:sz w:val="24"/>
-          <w:szCs w:val="24"/>
-        </w:rPr>
-      </w:pPr>
-      <w:r>
-        <w:rPr>
-          <w:rFonts w:ascii="Times New Roman" w:hAnsi="Times New Roman" w:cs="Times New Roman"/>
-          <w:sz w:val="24"/>
-          <w:szCs w:val="24"/>
-        </w:rPr>
-        <w:t>+-----------------------------------------------------------+</w:t>
-      </w:r>
-    </w:p>
-    <w:p>
-      <w:pPr>
-        <w:rPr>
-          <w:rFonts w:ascii="Times New Roman" w:hAnsi="Times New Roman" w:cs="Times New Roman"/>
-          <w:sz w:val="24"/>
-          <w:szCs w:val="24"/>
-        </w:rPr>
-      </w:pPr>
-      <w:r>
-        <w:rPr>
-          <w:rFonts w:ascii="Times New Roman" w:hAnsi="Times New Roman" w:cs="Times New Roman"/>
-          <w:sz w:val="24"/>
-          <w:szCs w:val="24"/>
-        </w:rPr>
-        <w:t>| Sport Type | Duration (min) | Date       | Description     |</w:t>
-      </w:r>
-    </w:p>
-    <w:p>
-      <w:pPr>
-        <w:rPr>
-          <w:rFonts w:ascii="Times New Roman" w:hAnsi="Times New Roman" w:cs="Times New Roman"/>
-          <w:sz w:val="24"/>
-          <w:szCs w:val="24"/>
-        </w:rPr>
-      </w:pPr>
-      <w:r>
-        <w:rPr>
-          <w:rFonts w:ascii="Times New Roman" w:hAnsi="Times New Roman" w:cs="Times New Roman"/>
-          <w:sz w:val="24"/>
-          <w:szCs w:val="24"/>
-        </w:rPr>
-        <w:t>|------------------------------------------------------------|</w:t>
-      </w:r>
-    </w:p>
-    <w:p>
-      <w:pPr>
-        <w:rPr>
-          <w:rFonts w:ascii="Times New Roman" w:hAnsi="Times New Roman" w:cs="Times New Roman"/>
-          <w:sz w:val="24"/>
-          <w:szCs w:val="24"/>
-        </w:rPr>
-      </w:pPr>
-      <w:r>
-        <w:rPr>
-          <w:rFonts w:ascii="Times New Roman" w:hAnsi="Times New Roman" w:cs="Times New Roman"/>
-          <w:sz w:val="24"/>
-          <w:szCs w:val="24"/>
-        </w:rPr>
-        <w:t>| Running    | 30             | 2025-10-06 | Morning jog      |</w:t>
-      </w:r>
-    </w:p>
-    <w:p>
-      <w:pPr>
-        <w:rPr>
-          <w:rFonts w:ascii="Times New Roman" w:hAnsi="Times New Roman" w:cs="Times New Roman"/>
-          <w:sz w:val="24"/>
-          <w:szCs w:val="24"/>
-        </w:rPr>
-      </w:pPr>
-      <w:r>
-        <w:rPr>
-          <w:rFonts w:ascii="Times New Roman" w:hAnsi="Times New Roman" w:cs="Times New Roman"/>
-          <w:sz w:val="24"/>
-          <w:szCs w:val="24"/>
-        </w:rPr>
-        <w:t xml:space="preserve">| Yoga       | 45             | 2025-10-07 | Evening </w:t>
-      </w:r>
-      <w:proofErr w:type="gramStart"/>
-      <w:r>
-        <w:rPr>
-          <w:rFonts w:ascii="Times New Roman" w:hAnsi="Times New Roman" w:cs="Times New Roman"/>
-          <w:sz w:val="24"/>
-          <w:szCs w:val="24"/>
-        </w:rPr>
-        <w:t>stretch  |</w:t>
-      </w:r>
-      <w:proofErr w:type="gramEnd"/>
-    </w:p>
-    <w:p>
-      <w:pPr>
-        <w:rPr>
-          <w:rFonts w:ascii="Times New Roman" w:hAnsi="Times New Roman" w:cs="Times New Roman"/>
-          <w:sz w:val="24"/>
-          <w:szCs w:val="24"/>
-        </w:rPr>
-      </w:pPr>
-      <w:r>
-        <w:rPr>
-          <w:rFonts w:ascii="Times New Roman" w:hAnsi="Times New Roman" w:cs="Times New Roman"/>
-          <w:sz w:val="24"/>
-          <w:szCs w:val="24"/>
-        </w:rPr>
-        <w:t>|------------------------------------------------------------|</w:t>
-      </w:r>
-    </w:p>
-    <w:p>
-      <w:pPr>
-        <w:rPr>
-          <w:rFonts w:ascii="Times New Roman" w:hAnsi="Times New Roman" w:cs="Times New Roman"/>
-          <w:sz w:val="24"/>
-          <w:szCs w:val="24"/>
-        </w:rPr>
-      </w:pPr>
-      <w:r>
-        <w:rPr>
-          <w:rFonts w:ascii="Times New Roman" w:hAnsi="Times New Roman" w:cs="Times New Roman"/>
-          <w:sz w:val="24"/>
-          <w:szCs w:val="24"/>
-        </w:rPr>
-        <w:t xml:space="preserve">| [ Add </w:t>
-      </w:r>
-      <w:proofErr w:type="gramStart"/>
-      <w:r>
-        <w:rPr>
-          <w:rFonts w:ascii="Times New Roman" w:hAnsi="Times New Roman" w:cs="Times New Roman"/>
-          <w:sz w:val="24"/>
-          <w:szCs w:val="24"/>
-        </w:rPr>
-        <w:t>Record ]</w:t>
-      </w:r>
-      <w:proofErr w:type="gramEnd"/>
-      <w:r>
-        <w:rPr>
-          <w:rFonts w:ascii="Times New Roman" w:hAnsi="Times New Roman" w:cs="Times New Roman"/>
-          <w:sz w:val="24"/>
-          <w:szCs w:val="24"/>
-        </w:rPr>
-        <w:t xml:space="preserve"> [ </w:t>
-      </w:r>
-      <w:proofErr w:type="gramStart"/>
-      <w:r>
-        <w:rPr>
-          <w:rFonts w:ascii="Times New Roman" w:hAnsi="Times New Roman" w:cs="Times New Roman"/>
-          <w:sz w:val="24"/>
-          <w:szCs w:val="24"/>
-        </w:rPr>
-        <w:t>Edit ]</w:t>
-      </w:r>
-      <w:proofErr w:type="gramEnd"/>
-      <w:r>
-        <w:rPr>
-          <w:rFonts w:ascii="Times New Roman" w:hAnsi="Times New Roman" w:cs="Times New Roman"/>
-          <w:sz w:val="24"/>
-          <w:szCs w:val="24"/>
-        </w:rPr>
-        <w:t xml:space="preserve"> [ </w:t>
-      </w:r>
-      <w:proofErr w:type="gramStart"/>
-      <w:r>
-        <w:rPr>
-          <w:rFonts w:ascii="Times New Roman" w:hAnsi="Times New Roman" w:cs="Times New Roman"/>
-          <w:sz w:val="24"/>
-          <w:szCs w:val="24"/>
-        </w:rPr>
-        <w:t>Delete ]</w:t>
-      </w:r>
-      <w:proofErr w:type="gramEnd"/>
-      <w:r>
-        <w:rPr>
-          <w:rFonts w:ascii="Times New Roman" w:hAnsi="Times New Roman" w:cs="Times New Roman"/>
-          <w:sz w:val="24"/>
-          <w:szCs w:val="24"/>
-        </w:rPr>
-        <w:t xml:space="preserve">                        |</w:t>
-      </w:r>
-    </w:p>
-    <w:p>
-      <w:pPr>
-        <w:rPr>
-          <w:rFonts w:ascii="Times New Roman" w:hAnsi="Times New Roman" w:cs="Times New Roman"/>
-          <w:sz w:val="24"/>
-          <w:szCs w:val="24"/>
-        </w:rPr>
-      </w:pPr>
-      <w:r>
-        <w:rPr>
-          <w:rFonts w:ascii="Times New Roman" w:hAnsi="Times New Roman" w:cs="Times New Roman"/>
-          <w:sz w:val="24"/>
-          <w:szCs w:val="24"/>
-        </w:rPr>
-        <w:t>+-----------------------------------------------------------+</w:t>
-      </w:r>
-    </w:p>
-    <w:p>
-      <w:pPr>
-        <w:rPr>
-          <w:rFonts w:ascii="Times New Roman" w:hAnsi="Times New Roman" w:cs="Times New Roman"/>
-          <w:sz w:val="24"/>
-          <w:szCs w:val="24"/>
-        </w:rPr>
-      </w:pPr>
     </w:p>
     <w:p>
       <w:pPr>
@@ -2852,23 +1836,13 @@
           <w:szCs w:val="24"/>
         </w:rPr>
       </w:pPr>
-      <w:proofErr w:type="gramStart"/>
-      <w:r>
-        <w:rPr>
-          <w:rFonts w:ascii="Times New Roman" w:hAnsi="Times New Roman" w:cs="Times New Roman"/>
-          <w:sz w:val="24"/>
-          <w:szCs w:val="24"/>
-        </w:rPr>
-        <w:t>+-</w:t>
-      </w:r>
-      <w:proofErr w:type="gramEnd"/>
-      <w:r>
-        <w:rPr>
-          <w:rFonts w:ascii="Times New Roman" w:hAnsi="Times New Roman" w:cs="Times New Roman"/>
-          <w:sz w:val="24"/>
-          <w:szCs w:val="24"/>
-        </w:rPr>
-        <w:t>----------------------------------+</w:t>
+      <w:r>
+        <w:rPr>
+          <w:rFonts w:ascii="Times New Roman" w:hAnsi="Times New Roman" w:cs="Times New Roman"/>
+          <w:sz w:val="24"/>
+          <w:szCs w:val="24"/>
+        </w:rPr>
+        <w:t>+-----------------------------------+</w:t>
       </w:r>
     </w:p>
     <w:p>
@@ -2896,254 +1870,295 @@
           <w:szCs w:val="24"/>
         </w:rPr>
       </w:pPr>
-      <w:proofErr w:type="gramStart"/>
-      <w:r>
-        <w:rPr>
-          <w:rFonts w:ascii="Times New Roman" w:hAnsi="Times New Roman" w:cs="Times New Roman"/>
-          <w:sz w:val="24"/>
-          <w:szCs w:val="24"/>
-        </w:rPr>
-        <w:t>+-</w:t>
-      </w:r>
-      <w:proofErr w:type="gramEnd"/>
-      <w:r>
-        <w:rPr>
-          <w:rFonts w:ascii="Times New Roman" w:hAnsi="Times New Roman" w:cs="Times New Roman"/>
-          <w:sz w:val="24"/>
-          <w:szCs w:val="24"/>
-        </w:rPr>
-        <w:t>----------------------------------+</w:t>
-      </w:r>
-    </w:p>
-    <w:p>
-      <w:pPr>
-        <w:rPr>
-          <w:rFonts w:ascii="Times New Roman" w:hAnsi="Times New Roman" w:cs="Times New Roman"/>
-          <w:sz w:val="24"/>
-          <w:szCs w:val="24"/>
-        </w:rPr>
-      </w:pPr>
-      <w:r>
-        <w:rPr>
-          <w:rFonts w:ascii="Times New Roman" w:hAnsi="Times New Roman" w:cs="Times New Roman"/>
-          <w:sz w:val="24"/>
-          <w:szCs w:val="24"/>
-        </w:rPr>
-        <w:t>| Sport Type</w:t>
-      </w:r>
-      <w:proofErr w:type="gramStart"/>
-      <w:r>
-        <w:rPr>
-          <w:rFonts w:ascii="Times New Roman" w:hAnsi="Times New Roman" w:cs="Times New Roman"/>
-          <w:sz w:val="24"/>
-          <w:szCs w:val="24"/>
-        </w:rPr>
-        <w:t>:  [</w:t>
-      </w:r>
-      <w:proofErr w:type="gramEnd"/>
-      <w:r>
-        <w:rPr>
-          <w:rFonts w:ascii="Times New Roman" w:hAnsi="Times New Roman" w:cs="Times New Roman"/>
-          <w:sz w:val="24"/>
-          <w:szCs w:val="24"/>
-        </w:rPr>
-        <w:t>_________</w:t>
-      </w:r>
-      <w:proofErr w:type="gramStart"/>
-      <w:r>
-        <w:rPr>
-          <w:rFonts w:ascii="Times New Roman" w:hAnsi="Times New Roman" w:cs="Times New Roman"/>
-          <w:sz w:val="24"/>
-          <w:szCs w:val="24"/>
-        </w:rPr>
-        <w:t xml:space="preserve">_]   </w:t>
-      </w:r>
-      <w:proofErr w:type="gramEnd"/>
-      <w:r>
-        <w:rPr>
-          <w:rFonts w:ascii="Times New Roman" w:hAnsi="Times New Roman" w:cs="Times New Roman"/>
-          <w:sz w:val="24"/>
-          <w:szCs w:val="24"/>
-        </w:rPr>
-        <w:t xml:space="preserve">      |</w:t>
-      </w:r>
-    </w:p>
-    <w:p>
-      <w:pPr>
-        <w:rPr>
-          <w:rFonts w:ascii="Times New Roman" w:hAnsi="Times New Roman" w:cs="Times New Roman"/>
-          <w:sz w:val="24"/>
-          <w:szCs w:val="24"/>
-        </w:rPr>
-      </w:pPr>
-      <w:r>
-        <w:rPr>
-          <w:rFonts w:ascii="Times New Roman" w:hAnsi="Times New Roman" w:cs="Times New Roman"/>
-          <w:sz w:val="24"/>
-          <w:szCs w:val="24"/>
-        </w:rPr>
-        <w:t xml:space="preserve">| Duration: </w:t>
-      </w:r>
-      <w:proofErr w:type="gramStart"/>
-      <w:r>
-        <w:rPr>
-          <w:rFonts w:ascii="Times New Roman" w:hAnsi="Times New Roman" w:cs="Times New Roman"/>
-          <w:sz w:val="24"/>
-          <w:szCs w:val="24"/>
-        </w:rPr>
-        <w:t xml:space="preserve">   [</w:t>
-      </w:r>
-      <w:proofErr w:type="gramEnd"/>
-      <w:r>
-        <w:rPr>
-          <w:rFonts w:ascii="Times New Roman" w:hAnsi="Times New Roman" w:cs="Times New Roman"/>
-          <w:sz w:val="24"/>
-          <w:szCs w:val="24"/>
-        </w:rPr>
-        <w:t>_____] min          |</w:t>
-      </w:r>
-    </w:p>
-    <w:p>
-      <w:pPr>
-        <w:rPr>
-          <w:rFonts w:ascii="Times New Roman" w:hAnsi="Times New Roman" w:cs="Times New Roman"/>
-          <w:sz w:val="24"/>
-          <w:szCs w:val="24"/>
-        </w:rPr>
-      </w:pPr>
-      <w:r>
-        <w:rPr>
-          <w:rFonts w:ascii="Times New Roman" w:hAnsi="Times New Roman" w:cs="Times New Roman"/>
-          <w:sz w:val="24"/>
-          <w:szCs w:val="24"/>
-        </w:rPr>
-        <w:t xml:space="preserve">| Date:     </w:t>
-      </w:r>
-      <w:proofErr w:type="gramStart"/>
-      <w:r>
-        <w:rPr>
-          <w:rFonts w:ascii="Times New Roman" w:hAnsi="Times New Roman" w:cs="Times New Roman"/>
-          <w:sz w:val="24"/>
-          <w:szCs w:val="24"/>
-        </w:rPr>
-        <w:t xml:space="preserve">   [</w:t>
-      </w:r>
-      <w:proofErr w:type="gramEnd"/>
-      <w:r>
-        <w:rPr>
-          <w:rFonts w:ascii="Times New Roman" w:hAnsi="Times New Roman" w:cs="Times New Roman"/>
-          <w:sz w:val="24"/>
-          <w:szCs w:val="24"/>
-        </w:rPr>
-        <w:t>______/______/____] |</w:t>
-      </w:r>
-    </w:p>
-    <w:p>
-      <w:pPr>
-        <w:rPr>
-          <w:rFonts w:ascii="Times New Roman" w:hAnsi="Times New Roman" w:cs="Times New Roman"/>
-          <w:sz w:val="24"/>
-          <w:szCs w:val="24"/>
-        </w:rPr>
-      </w:pPr>
-      <w:r>
-        <w:rPr>
-          <w:rFonts w:ascii="Times New Roman" w:hAnsi="Times New Roman" w:cs="Times New Roman"/>
-          <w:sz w:val="24"/>
-          <w:szCs w:val="24"/>
-        </w:rPr>
-        <w:t>| Description: [________________</w:t>
-      </w:r>
-      <w:proofErr w:type="gramStart"/>
-      <w:r>
-        <w:rPr>
-          <w:rFonts w:ascii="Times New Roman" w:hAnsi="Times New Roman" w:cs="Times New Roman"/>
-          <w:sz w:val="24"/>
-          <w:szCs w:val="24"/>
-        </w:rPr>
-        <w:t>_]  |</w:t>
-      </w:r>
-      <w:proofErr w:type="gramEnd"/>
-    </w:p>
-    <w:p>
-      <w:pPr>
-        <w:rPr>
-          <w:rFonts w:ascii="Times New Roman" w:hAnsi="Times New Roman" w:cs="Times New Roman"/>
-          <w:sz w:val="24"/>
-          <w:szCs w:val="24"/>
-        </w:rPr>
-      </w:pPr>
-      <w:r>
-        <w:rPr>
-          <w:rFonts w:ascii="Times New Roman" w:hAnsi="Times New Roman" w:cs="Times New Roman"/>
-          <w:sz w:val="24"/>
-          <w:szCs w:val="24"/>
-        </w:rPr>
-        <w:t xml:space="preserve">| [ Save </w:t>
-      </w:r>
-      <w:proofErr w:type="gramStart"/>
-      <w:r>
-        <w:rPr>
-          <w:rFonts w:ascii="Times New Roman" w:hAnsi="Times New Roman" w:cs="Times New Roman"/>
-          <w:sz w:val="24"/>
-          <w:szCs w:val="24"/>
-        </w:rPr>
-        <w:t>Record ]</w:t>
-      </w:r>
-      <w:proofErr w:type="gramEnd"/>
-      <w:r>
-        <w:rPr>
-          <w:rFonts w:ascii="Times New Roman" w:hAnsi="Times New Roman" w:cs="Times New Roman"/>
-          <w:sz w:val="24"/>
-          <w:szCs w:val="24"/>
-        </w:rPr>
-        <w:t xml:space="preserve">                   |</w:t>
-      </w:r>
-    </w:p>
-    <w:p>
-      <w:pPr>
-        <w:rPr>
-          <w:rFonts w:ascii="Times New Roman" w:hAnsi="Times New Roman" w:cs="Times New Roman"/>
-          <w:sz w:val="24"/>
-          <w:szCs w:val="24"/>
-        </w:rPr>
-      </w:pPr>
-      <w:proofErr w:type="gramStart"/>
-      <w:r>
-        <w:rPr>
-          <w:rFonts w:ascii="Times New Roman" w:hAnsi="Times New Roman" w:cs="Times New Roman"/>
-          <w:sz w:val="24"/>
-          <w:szCs w:val="24"/>
-        </w:rPr>
-        <w:t>+-</w:t>
-      </w:r>
-      <w:proofErr w:type="gramEnd"/>
-      <w:r>
-        <w:rPr>
-          <w:rFonts w:ascii="Times New Roman" w:hAnsi="Times New Roman" w:cs="Times New Roman"/>
-          <w:sz w:val="24"/>
-          <w:szCs w:val="24"/>
-        </w:rPr>
-        <w:t>----------------------------------+</w:t>
-      </w:r>
-    </w:p>
-    <w:p>
-      <w:pPr>
-        <w:rPr>
-          <w:rFonts w:ascii="Times New Roman" w:hAnsi="Times New Roman" w:cs="Times New Roman"/>
-          <w:sz w:val="24"/>
-          <w:szCs w:val="24"/>
-        </w:rPr>
-      </w:pPr>
-    </w:p>
-    <w:p>
-      <w:pPr>
-        <w:rPr>
-          <w:rFonts w:ascii="Times New Roman" w:hAnsi="Times New Roman" w:cs="Times New Roman"/>
-          <w:sz w:val="24"/>
-          <w:szCs w:val="24"/>
-        </w:rPr>
-      </w:pPr>
+      <w:r>
+        <w:rPr>
+          <w:rFonts w:ascii="Times New Roman" w:hAnsi="Times New Roman" w:cs="Times New Roman"/>
+          <w:sz w:val="24"/>
+          <w:szCs w:val="24"/>
+        </w:rPr>
+        <w:t>+-----------------------------------+</w:t>
+      </w:r>
+    </w:p>
+    <w:p>
+      <w:pPr>
+        <w:rPr>
+          <w:rFonts w:ascii="Times New Roman" w:hAnsi="Times New Roman" w:cs="Times New Roman"/>
+          <w:sz w:val="24"/>
+          <w:szCs w:val="24"/>
+        </w:rPr>
+      </w:pPr>
+      <w:r>
+        <w:rPr>
+          <w:rFonts w:ascii="Times New Roman" w:hAnsi="Times New Roman" w:cs="Times New Roman"/>
+          <w:sz w:val="24"/>
+          <w:szCs w:val="24"/>
+        </w:rPr>
+        <w:t>| Sport Type:  [__________]         |</w:t>
+      </w:r>
+    </w:p>
+    <w:p>
+      <w:pPr>
+        <w:rPr>
+          <w:rFonts w:ascii="Times New Roman" w:hAnsi="Times New Roman" w:cs="Times New Roman"/>
+          <w:sz w:val="24"/>
+          <w:szCs w:val="24"/>
+        </w:rPr>
+      </w:pPr>
+      <w:r>
+        <w:rPr>
+          <w:rFonts w:ascii="Times New Roman" w:hAnsi="Times New Roman" w:cs="Times New Roman"/>
+          <w:sz w:val="24"/>
+          <w:szCs w:val="24"/>
+        </w:rPr>
+        <w:t>| Duration:    [_____] min          |</w:t>
+      </w:r>
+    </w:p>
+    <w:p>
+      <w:pPr>
+        <w:rPr>
+          <w:rFonts w:ascii="Times New Roman" w:hAnsi="Times New Roman" w:cs="Times New Roman"/>
+          <w:sz w:val="24"/>
+          <w:szCs w:val="24"/>
+        </w:rPr>
+      </w:pPr>
+      <w:r>
+        <w:rPr>
+          <w:rFonts w:ascii="Times New Roman" w:hAnsi="Times New Roman" w:cs="Times New Roman"/>
+          <w:sz w:val="24"/>
+          <w:szCs w:val="24"/>
+        </w:rPr>
+        <w:t>| Date:        [______/______/____] |</w:t>
+      </w:r>
+    </w:p>
+    <w:p>
+      <w:pPr>
+        <w:rPr>
+          <w:rFonts w:ascii="Times New Roman" w:hAnsi="Times New Roman" w:cs="Times New Roman"/>
+          <w:sz w:val="24"/>
+          <w:szCs w:val="24"/>
+        </w:rPr>
+      </w:pPr>
+      <w:r>
+        <w:rPr>
+          <w:rFonts w:ascii="Times New Roman" w:hAnsi="Times New Roman" w:cs="Times New Roman"/>
+          <w:sz w:val="24"/>
+          <w:szCs w:val="24"/>
+        </w:rPr>
+        <w:t>| Description: [_________________]  |</w:t>
+      </w:r>
+    </w:p>
+    <w:p>
+      <w:pPr>
+        <w:rPr>
+          <w:rFonts w:ascii="Times New Roman" w:hAnsi="Times New Roman" w:cs="Times New Roman"/>
+          <w:sz w:val="24"/>
+          <w:szCs w:val="24"/>
+        </w:rPr>
+      </w:pPr>
+      <w:r>
+        <w:rPr>
+          <w:rFonts w:ascii="Times New Roman" w:hAnsi="Times New Roman" w:cs="Times New Roman"/>
+          <w:sz w:val="24"/>
+          <w:szCs w:val="24"/>
+        </w:rPr>
+        <w:t>| [ Save Record ]                   |</w:t>
+      </w:r>
+    </w:p>
+    <w:p>
+      <w:pPr>
+        <w:rPr>
+          <w:rFonts w:ascii="Times New Roman" w:hAnsi="Times New Roman" w:cs="Times New Roman"/>
+          <w:sz w:val="24"/>
+          <w:szCs w:val="24"/>
+        </w:rPr>
+      </w:pPr>
+      <w:r>
+        <w:rPr>
+          <w:rFonts w:ascii="Times New Roman" w:hAnsi="Times New Roman" w:cs="Times New Roman"/>
+          <w:sz w:val="24"/>
+          <w:szCs w:val="24"/>
+        </w:rPr>
+        <w:t>+-----------------------------------+</w:t>
+      </w:r>
+    </w:p>
+    <w:p>
+      <w:pPr>
+        <w:rPr>
+          <w:rFonts w:ascii="Times New Roman" w:hAnsi="Times New Roman" w:cs="Times New Roman"/>
+          <w:sz w:val="24"/>
+          <w:szCs w:val="24"/>
+        </w:rPr>
+      </w:pPr>
+    </w:p>
+    <w:p>
+      <w:pPr>
+        <w:rPr>
+          <w:rFonts w:ascii="Times New Roman" w:hAnsi="Times New Roman" w:cs="Times New Roman" w:hint="eastAsia"/>
+          <w:sz w:val="24"/>
+          <w:szCs w:val="24"/>
+        </w:rPr>
+      </w:pPr>
+      <w:r>
+        <w:rPr>
+          <w:rFonts w:ascii="Times New Roman" w:hAnsi="Times New Roman" w:cs="Times New Roman" w:hint="eastAsia"/>
+          <w:sz w:val="24"/>
+          <w:szCs w:val="24"/>
+        </w:rPr>
+        <w:t>(D) Using AI generate exercise plan</w:t>
+      </w:r>
+    </w:p>
+    <w:p>
+      <w:pPr>
+        <w:rPr>
+          <w:rFonts w:ascii="Times New Roman" w:hAnsi="Times New Roman" w:cs="Times New Roman" w:hint="eastAsia"/>
+          <w:sz w:val="24"/>
+          <w:szCs w:val="24"/>
+        </w:rPr>
+      </w:pPr>
+      <w:r>
+        <w:rPr>
+          <w:rFonts w:ascii="Times New Roman" w:hAnsi="Times New Roman" w:cs="Times New Roman" w:hint="eastAsia"/>
+          <w:sz w:val="24"/>
+          <w:szCs w:val="24"/>
+        </w:rPr>
+        <w:t>+-----------------------------------+</w:t>
+      </w:r>
+    </w:p>
+    <w:p>
+      <w:pPr>
+        <w:rPr>
+          <w:rFonts w:ascii="Times New Roman" w:hAnsi="Times New Roman" w:cs="Times New Roman" w:hint="eastAsia"/>
+          <w:sz w:val="24"/>
+          <w:szCs w:val="24"/>
+        </w:rPr>
+      </w:pPr>
+      <w:r>
+        <w:rPr>
+          <w:rFonts w:ascii="Times New Roman" w:hAnsi="Times New Roman" w:cs="Times New Roman" w:hint="eastAsia"/>
+          <w:sz w:val="24"/>
+          <w:szCs w:val="24"/>
+        </w:rPr>
+        <w:t>|            AI Plan Form           |</w:t>
+      </w:r>
+    </w:p>
+    <w:p>
+      <w:pPr>
+        <w:rPr>
+          <w:rFonts w:ascii="Times New Roman" w:hAnsi="Times New Roman" w:cs="Times New Roman" w:hint="eastAsia"/>
+          <w:sz w:val="24"/>
+          <w:szCs w:val="24"/>
+        </w:rPr>
+      </w:pPr>
+      <w:r>
+        <w:rPr>
+          <w:rFonts w:ascii="Times New Roman" w:hAnsi="Times New Roman" w:cs="Times New Roman" w:hint="eastAsia"/>
+          <w:sz w:val="24"/>
+          <w:szCs w:val="24"/>
+        </w:rPr>
+        <w:t>+-----------------------------------+</w:t>
+      </w:r>
+    </w:p>
+    <w:p>
+      <w:pPr>
+        <w:rPr>
+          <w:rFonts w:ascii="Times New Roman" w:hAnsi="Times New Roman" w:cs="Times New Roman" w:hint="eastAsia"/>
+          <w:sz w:val="24"/>
+          <w:szCs w:val="24"/>
+        </w:rPr>
+      </w:pPr>
+      <w:r>
+        <w:rPr>
+          <w:rFonts w:ascii="Times New Roman" w:hAnsi="Times New Roman" w:cs="Times New Roman" w:hint="eastAsia"/>
+          <w:sz w:val="24"/>
+          <w:szCs w:val="24"/>
+        </w:rPr>
+        <w:t>| Height (cm):      [__________]    |</w:t>
+      </w:r>
+    </w:p>
+    <w:p>
+      <w:pPr>
+        <w:rPr>
+          <w:rFonts w:ascii="Times New Roman" w:hAnsi="Times New Roman" w:cs="Times New Roman" w:hint="eastAsia"/>
+          <w:sz w:val="24"/>
+          <w:szCs w:val="24"/>
+        </w:rPr>
+      </w:pPr>
+      <w:r>
+        <w:rPr>
+          <w:rFonts w:ascii="Times New Roman" w:hAnsi="Times New Roman" w:cs="Times New Roman" w:hint="eastAsia"/>
+          <w:sz w:val="24"/>
+          <w:szCs w:val="24"/>
+        </w:rPr>
+        <w:t>| Weight (kg):      [__________]    |</w:t>
+      </w:r>
+    </w:p>
+    <w:p>
+      <w:pPr>
+        <w:rPr>
+          <w:rFonts w:ascii="Times New Roman" w:hAnsi="Times New Roman" w:cs="Times New Roman" w:hint="eastAsia"/>
+          <w:sz w:val="24"/>
+          <w:szCs w:val="24"/>
+        </w:rPr>
+      </w:pPr>
+      <w:r>
+        <w:rPr>
+          <w:rFonts w:ascii="Times New Roman" w:hAnsi="Times New Roman" w:cs="Times New Roman" w:hint="eastAsia"/>
+          <w:sz w:val="24"/>
+          <w:szCs w:val="24"/>
+        </w:rPr>
+        <w:t>| Target Weight (kg): [__________]  |</w:t>
+      </w:r>
+    </w:p>
+    <w:p>
+      <w:pPr>
+        <w:rPr>
+          <w:rFonts w:ascii="Times New Roman" w:hAnsi="Times New Roman" w:cs="Times New Roman" w:hint="eastAsia"/>
+          <w:sz w:val="24"/>
+          <w:szCs w:val="24"/>
+        </w:rPr>
+      </w:pPr>
+      <w:r>
+        <w:rPr>
+          <w:rFonts w:ascii="Times New Roman" w:hAnsi="Times New Roman" w:cs="Times New Roman" w:hint="eastAsia"/>
+          <w:sz w:val="24"/>
+          <w:szCs w:val="24"/>
+        </w:rPr>
+        <w:t>| Activity Level:   [__________]    |</w:t>
+      </w:r>
+    </w:p>
+    <w:p>
+      <w:pPr>
+        <w:rPr>
+          <w:rFonts w:ascii="Times New Roman" w:hAnsi="Times New Roman" w:cs="Times New Roman" w:hint="eastAsia"/>
+          <w:sz w:val="24"/>
+          <w:szCs w:val="24"/>
+        </w:rPr>
+      </w:pPr>
+      <w:r>
+        <w:rPr>
+          <w:rFonts w:ascii="Times New Roman" w:hAnsi="Times New Roman" w:cs="Times New Roman" w:hint="eastAsia"/>
+          <w:sz w:val="24"/>
+          <w:szCs w:val="24"/>
+        </w:rPr>
+        <w:t>| [ Generate Plan ]                 |</w:t>
+      </w:r>
+    </w:p>
+    <w:p>
+      <w:pPr>
+        <w:rPr>
+          <w:rFonts w:ascii="Times New Roman" w:hAnsi="Times New Roman" w:cs="Times New Roman"/>
+          <w:sz w:val="24"/>
+          <w:szCs w:val="24"/>
+        </w:rPr>
+      </w:pPr>
+      <w:r>
+        <w:rPr>
+          <w:rFonts w:ascii="Times New Roman" w:hAnsi="Times New Roman" w:cs="Times New Roman" w:hint="eastAsia"/>
+          <w:sz w:val="24"/>
+          <w:szCs w:val="24"/>
+        </w:rPr>
+        <w:t>+-----------------------------------+</w:t>
+      </w:r>
     </w:p>
     <w:sectPr>
       <w:pgSz w:w="11906" w:h="16838"/>
@@ -5375,6 +4390,7 @@
   <w:style w:type="character" w:default="1" w:styleId="a0">
     <w:name w:val="Default Paragraph Font"/>
     <w:uiPriority w:val="1"/>
+    <w:semiHidden/>
     <w:unhideWhenUsed/>
   </w:style>
   <w:style w:type="table" w:default="1" w:styleId="a1">

</xml_diff>